<commit_message>
Define the problem 1
</commit_message>
<xml_diff>
--- a/Mason_Juan_ProblemSolving.docx
+++ b/Mason_Juan_ProblemSolving.docx
@@ -63,6 +63,51 @@
     </w:p>
     <w:p>
       <w:pPr>
+        <w:pStyle w:val="ListParagraph"/>
+        <w:widowControl w:val="0"/>
+        <w:numPr>
+          <w:ilvl w:val="0"/>
+          <w:numId w:val="1"/>
+        </w:numPr>
+        <w:autoSpaceDE w:val="0"/>
+        <w:autoSpaceDN w:val="0"/>
+        <w:adjustRightInd w:val="0"/>
+        <w:rPr>
+          <w:rFonts w:ascii="Times New Roman" w:hAnsi="Times New Roman" w:cs="Times New Roman"/>
+          <w:color w:val="000000"/>
+        </w:rPr>
+      </w:pPr>
+      <w:r>
+        <w:rPr>
+          <w:rFonts w:ascii="Times New Roman" w:hAnsi="Times New Roman" w:cs="Times New Roman"/>
+          <w:color w:val="000000"/>
+        </w:rPr>
+        <w:t xml:space="preserve">The man’s problem is having enough space to transport his cat, parrot, and bag of seeds along with himself in the boat. We don’t know his intended use for the seeds, or </w:t>
+      </w:r>
+      <w:r>
+        <w:rPr>
+          <w:rFonts w:ascii="Times New Roman" w:hAnsi="Times New Roman" w:cs="Times New Roman"/>
+          <w:color w:val="000000"/>
+        </w:rPr>
+        <w:t>animals. His over all goal is to get to the other side.</w:t>
+      </w:r>
+      <w:bookmarkStart w:id="0" w:name="_GoBack"/>
+      <w:bookmarkEnd w:id="0"/>
+    </w:p>
+    <w:p>
+      <w:pPr>
+        <w:widowControl w:val="0"/>
+        <w:autoSpaceDE w:val="0"/>
+        <w:autoSpaceDN w:val="0"/>
+        <w:adjustRightInd w:val="0"/>
+        <w:rPr>
+          <w:rFonts w:ascii="Times New Roman" w:hAnsi="Times New Roman" w:cs="Times New Roman"/>
+          <w:color w:val="000000"/>
+        </w:rPr>
+      </w:pPr>
+    </w:p>
+    <w:p>
+      <w:pPr>
         <w:widowControl w:val="0"/>
         <w:autoSpaceDE w:val="0"/>
         <w:autoSpaceDN w:val="0"/>
@@ -489,16 +534,7 @@
           <w:rFonts w:ascii="Times New Roman" w:hAnsi="Times New Roman" w:cs="Times New Roman"/>
           <w:color w:val="000000"/>
         </w:rPr>
-        <w:t>c</w:t>
-      </w:r>
-      <w:bookmarkStart w:id="0" w:name="_GoBack"/>
-      <w:bookmarkEnd w:id="0"/>
-      <w:r>
-        <w:rPr>
-          <w:rFonts w:ascii="Times New Roman" w:hAnsi="Times New Roman" w:cs="Times New Roman"/>
-          <w:color w:val="000000"/>
-        </w:rPr>
-        <w:t xml:space="preserve">) What </w:t>
+        <w:t xml:space="preserve">c) What </w:t>
       </w:r>
       <w:r>
         <w:rPr>
@@ -609,8 +645,8 @@
       <w:proofErr w:type="gramEnd"/>
     </w:p>
     <w:sectPr>
-      <w:headerReference w:type="even" r:id="rId8"/>
-      <w:headerReference w:type="default" r:id="rId9"/>
+      <w:headerReference w:type="even" r:id="rId9"/>
+      <w:headerReference w:type="default" r:id="rId10"/>
       <w:pgSz w:w="12240" w:h="15840"/>
       <w:pgMar w:top="1440" w:right="1800" w:bottom="1440" w:left="1800" w:header="720" w:footer="720" w:gutter="0"/>
       <w:cols w:space="720"/>
@@ -804,6 +840,100 @@
     </w:r>
   </w:p>
 </w:hdr>
+</file>
+
+<file path=word/numbering.xml><?xml version="1.0" encoding="utf-8"?>
+<w:numbering xmlns:wpc="http://schemas.microsoft.com/office/word/2010/wordprocessingCanvas" xmlns:mo="http://schemas.microsoft.com/office/mac/office/2008/main" xmlns:mc="http://schemas.openxmlformats.org/markup-compatibility/2006" xmlns:mv="urn:schemas-microsoft-com:mac:vml" xmlns:o="urn:schemas-microsoft-com:office:office" xmlns:r="http://schemas.openxmlformats.org/officeDocument/2006/relationships" xmlns:m="http://schemas.openxmlformats.org/officeDocument/2006/math" xmlns:v="urn:schemas-microsoft-com:vml" xmlns:wp14="http://schemas.microsoft.com/office/word/2010/wordprocessingDrawing" xmlns:wp="http://schemas.openxmlformats.org/drawingml/2006/wordprocessingDrawing" xmlns:w10="urn:schemas-microsoft-com:office:word" xmlns:w="http://schemas.openxmlformats.org/wordprocessingml/2006/main" xmlns:w14="http://schemas.microsoft.com/office/word/2010/wordml" xmlns:wpg="http://schemas.microsoft.com/office/word/2010/wordprocessingGroup" xmlns:wpi="http://schemas.microsoft.com/office/word/2010/wordprocessingInk" xmlns:wne="http://schemas.microsoft.com/office/word/2006/wordml" xmlns:wps="http://schemas.microsoft.com/office/word/2010/wordprocessingShape" mc:Ignorable="w14 wp14">
+  <w:abstractNum w:abstractNumId="0">
+    <w:nsid w:val="285F02B1"/>
+    <w:multiLevelType w:val="hybridMultilevel"/>
+    <w:tmpl w:val="BEBA7FE4"/>
+    <w:lvl w:ilvl="0" w:tplc="0409000F">
+      <w:start w:val="1"/>
+      <w:numFmt w:val="decimal"/>
+      <w:lvlText w:val="%1."/>
+      <w:lvlJc w:val="left"/>
+      <w:pPr>
+        <w:ind w:left="720" w:hanging="360"/>
+      </w:pPr>
+    </w:lvl>
+    <w:lvl w:ilvl="1" w:tplc="04090019" w:tentative="1">
+      <w:start w:val="1"/>
+      <w:numFmt w:val="lowerLetter"/>
+      <w:lvlText w:val="%2."/>
+      <w:lvlJc w:val="left"/>
+      <w:pPr>
+        <w:ind w:left="1440" w:hanging="360"/>
+      </w:pPr>
+    </w:lvl>
+    <w:lvl w:ilvl="2" w:tplc="0409001B" w:tentative="1">
+      <w:start w:val="1"/>
+      <w:numFmt w:val="lowerRoman"/>
+      <w:lvlText w:val="%3."/>
+      <w:lvlJc w:val="right"/>
+      <w:pPr>
+        <w:ind w:left="2160" w:hanging="180"/>
+      </w:pPr>
+    </w:lvl>
+    <w:lvl w:ilvl="3" w:tplc="0409000F" w:tentative="1">
+      <w:start w:val="1"/>
+      <w:numFmt w:val="decimal"/>
+      <w:lvlText w:val="%4."/>
+      <w:lvlJc w:val="left"/>
+      <w:pPr>
+        <w:ind w:left="2880" w:hanging="360"/>
+      </w:pPr>
+    </w:lvl>
+    <w:lvl w:ilvl="4" w:tplc="04090019" w:tentative="1">
+      <w:start w:val="1"/>
+      <w:numFmt w:val="lowerLetter"/>
+      <w:lvlText w:val="%5."/>
+      <w:lvlJc w:val="left"/>
+      <w:pPr>
+        <w:ind w:left="3600" w:hanging="360"/>
+      </w:pPr>
+    </w:lvl>
+    <w:lvl w:ilvl="5" w:tplc="0409001B" w:tentative="1">
+      <w:start w:val="1"/>
+      <w:numFmt w:val="lowerRoman"/>
+      <w:lvlText w:val="%6."/>
+      <w:lvlJc w:val="right"/>
+      <w:pPr>
+        <w:ind w:left="4320" w:hanging="180"/>
+      </w:pPr>
+    </w:lvl>
+    <w:lvl w:ilvl="6" w:tplc="0409000F" w:tentative="1">
+      <w:start w:val="1"/>
+      <w:numFmt w:val="decimal"/>
+      <w:lvlText w:val="%7."/>
+      <w:lvlJc w:val="left"/>
+      <w:pPr>
+        <w:ind w:left="5040" w:hanging="360"/>
+      </w:pPr>
+    </w:lvl>
+    <w:lvl w:ilvl="7" w:tplc="04090019" w:tentative="1">
+      <w:start w:val="1"/>
+      <w:numFmt w:val="lowerLetter"/>
+      <w:lvlText w:val="%8."/>
+      <w:lvlJc w:val="left"/>
+      <w:pPr>
+        <w:ind w:left="5760" w:hanging="360"/>
+      </w:pPr>
+    </w:lvl>
+    <w:lvl w:ilvl="8" w:tplc="0409001B" w:tentative="1">
+      <w:start w:val="1"/>
+      <w:numFmt w:val="lowerRoman"/>
+      <w:lvlText w:val="%9."/>
+      <w:lvlJc w:val="right"/>
+      <w:pPr>
+        <w:ind w:left="6480" w:hanging="180"/>
+      </w:pPr>
+    </w:lvl>
+  </w:abstractNum>
+  <w:num w:numId="1">
+    <w:abstractNumId w:val="0"/>
+  </w:num>
+</w:numbering>
 </file>
 
 <file path=word/styles.xml><?xml version="1.0" encoding="utf-8"?>
@@ -1069,6 +1199,17 @@
     <w:link w:val="Footer"/>
     <w:uiPriority w:val="99"/>
     <w:rsid w:val="00F86835"/>
+  </w:style>
+  <w:style w:type="paragraph" w:styleId="ListParagraph">
+    <w:name w:val="List Paragraph"/>
+    <w:basedOn w:val="Normal"/>
+    <w:uiPriority w:val="34"/>
+    <w:qFormat/>
+    <w:rsid w:val="00616E81"/>
+    <w:pPr>
+      <w:ind w:left="720"/>
+      <w:contextualSpacing/>
+    </w:pPr>
   </w:style>
 </w:styles>
 </file>
@@ -1337,6 +1478,17 @@
     <w:uiPriority w:val="99"/>
     <w:rsid w:val="00F86835"/>
   </w:style>
+  <w:style w:type="paragraph" w:styleId="ListParagraph">
+    <w:name w:val="List Paragraph"/>
+    <w:basedOn w:val="Normal"/>
+    <w:uiPriority w:val="34"/>
+    <w:qFormat/>
+    <w:rsid w:val="00616E81"/>
+    <w:pPr>
+      <w:ind w:left="720"/>
+      <w:contextualSpacing/>
+    </w:pPr>
+  </w:style>
 </w:styles>
 </file>
 
@@ -1375,6 +1527,13 @@
 
 <file path=word/glossary/fontTable.xml><?xml version="1.0" encoding="utf-8"?>
 <w:fonts xmlns:mc="http://schemas.openxmlformats.org/markup-compatibility/2006" xmlns:r="http://schemas.openxmlformats.org/officeDocument/2006/relationships" xmlns:w="http://schemas.openxmlformats.org/wordprocessingml/2006/main" xmlns:w14="http://schemas.microsoft.com/office/word/2010/wordml" mc:Ignorable="w14">
+  <w:font w:name="Times New Roman">
+    <w:panose1 w:val="02020603050405020304"/>
+    <w:charset w:val="00"/>
+    <w:family w:val="auto"/>
+    <w:pitch w:val="variable"/>
+    <w:sig w:usb0="E0002AFF" w:usb1="C0007841" w:usb2="00000009" w:usb3="00000000" w:csb0="000001FF" w:csb1="00000000"/>
+  </w:font>
   <w:font w:name="Cambria">
     <w:panose1 w:val="02040503050406030204"/>
     <w:charset w:val="00"/>
@@ -1387,13 +1546,6 @@
     <w:family w:val="auto"/>
     <w:pitch w:val="variable"/>
     <w:sig w:usb0="E00002FF" w:usb1="6AC7FDFB" w:usb2="00000012" w:usb3="00000000" w:csb0="0002009F" w:csb1="00000000"/>
-  </w:font>
-  <w:font w:name="Times New Roman">
-    <w:panose1 w:val="02020603050405020304"/>
-    <w:charset w:val="00"/>
-    <w:family w:val="auto"/>
-    <w:pitch w:val="variable"/>
-    <w:sig w:usb0="E0002AFF" w:usb1="C0007841" w:usb2="00000009" w:usb3="00000000" w:csb0="000001FF" w:csb1="00000000"/>
   </w:font>
   <w:font w:name="Calibri">
     <w:panose1 w:val="020F0502020204030204"/>
@@ -2169,7 +2321,7 @@
 </file>
 
 <file path=customXml/itemProps1.xml><?xml version="1.0" encoding="utf-8"?>
-<ds:datastoreItem xmlns:ds="http://schemas.openxmlformats.org/officeDocument/2006/customXml" ds:itemID="{4586A54C-EC1D-5A40-9340-1C133D1B6C91}">
+<ds:datastoreItem xmlns:ds="http://schemas.openxmlformats.org/officeDocument/2006/customXml" ds:itemID="{E2C3E342-12C1-0B41-896B-25E820767FB4}">
   <ds:schemaRefs>
     <ds:schemaRef ds:uri="http://schemas.openxmlformats.org/officeDocument/2006/bibliography"/>
   </ds:schemaRefs>

</xml_diff>

<commit_message>
Break problem 1 apart
</commit_message>
<xml_diff>
--- a/Mason_Juan_ProblemSolving.docx
+++ b/Mason_Juan_ProblemSolving.docx
@@ -89,10 +89,55 @@
           <w:rFonts w:ascii="Times New Roman" w:hAnsi="Times New Roman" w:cs="Times New Roman"/>
           <w:color w:val="000000"/>
         </w:rPr>
-        <w:t>animals. His over all goal is to get to the other side.</w:t>
+        <w:t xml:space="preserve">animals. His over all goal is to get </w:t>
+      </w:r>
+      <w:r>
+        <w:rPr>
+          <w:rFonts w:ascii="Times New Roman" w:hAnsi="Times New Roman" w:cs="Times New Roman"/>
+          <w:color w:val="000000"/>
+        </w:rPr>
+        <w:t xml:space="preserve">himself and his belongings </w:t>
+      </w:r>
+      <w:r>
+        <w:rPr>
+          <w:rFonts w:ascii="Times New Roman" w:hAnsi="Times New Roman" w:cs="Times New Roman"/>
+          <w:color w:val="000000"/>
+        </w:rPr>
+        <w:t>to the other side.</w:t>
+      </w:r>
+    </w:p>
+    <w:p>
+      <w:pPr>
+        <w:pStyle w:val="ListParagraph"/>
+        <w:widowControl w:val="0"/>
+        <w:numPr>
+          <w:ilvl w:val="0"/>
+          <w:numId w:val="1"/>
+        </w:numPr>
+        <w:autoSpaceDE w:val="0"/>
+        <w:autoSpaceDN w:val="0"/>
+        <w:adjustRightInd w:val="0"/>
+        <w:rPr>
+          <w:rFonts w:ascii="Times New Roman" w:hAnsi="Times New Roman" w:cs="Times New Roman"/>
+          <w:color w:val="000000"/>
+        </w:rPr>
+      </w:pPr>
+      <w:r>
+        <w:rPr>
+          <w:rFonts w:ascii="Times New Roman" w:hAnsi="Times New Roman" w:cs="Times New Roman"/>
+          <w:color w:val="000000"/>
+        </w:rPr>
+        <w:t>The boat only has room for himself and one of the three items. He must transport himself and all of his items to the other side.</w:t>
       </w:r>
       <w:bookmarkStart w:id="0" w:name="_GoBack"/>
       <w:bookmarkEnd w:id="0"/>
+      <w:r>
+        <w:rPr>
+          <w:rFonts w:ascii="Times New Roman" w:hAnsi="Times New Roman" w:cs="Times New Roman"/>
+          <w:color w:val="000000"/>
+        </w:rPr>
+        <w:t xml:space="preserve"> </w:t>
+      </w:r>
     </w:p>
     <w:p>
       <w:pPr>
@@ -141,23 +186,7 @@
           <w:rFonts w:ascii="Times New Roman" w:hAnsi="Times New Roman" w:cs="Times New Roman"/>
           <w:color w:val="000000"/>
         </w:rPr>
-        <w:t xml:space="preserve">There are 20 socks in a drawer: 5 pairs of black socks, 3 pairs of brown and 2 pairs of white. You select the socks in the dark and can check them only after a selection has been made. What is the smallest number of socks you need to select to guarantee getting the </w:t>
-      </w:r>
-      <w:proofErr w:type="gramStart"/>
-      <w:r>
-        <w:rPr>
-          <w:rFonts w:ascii="Times New Roman" w:hAnsi="Times New Roman" w:cs="Times New Roman"/>
-          <w:color w:val="000000"/>
-        </w:rPr>
-        <w:t>following:</w:t>
-      </w:r>
-      <w:proofErr w:type="gramEnd"/>
-      <w:r>
-        <w:rPr>
-          <w:rFonts w:ascii="Times New Roman" w:hAnsi="Times New Roman" w:cs="Times New Roman"/>
-          <w:color w:val="000000"/>
-        </w:rPr>
-        <w:t xml:space="preserve"> </w:t>
+        <w:t xml:space="preserve">There are 20 socks in a drawer: 5 pairs of black socks, 3 pairs of brown and 2 pairs of white. You select the socks in the dark and can check them only after a selection has been made. What is the smallest number of socks you need to select to guarantee getting the following: </w:t>
       </w:r>
     </w:p>
     <w:p>
@@ -380,7 +409,6 @@
         </w:rPr>
         <w:t xml:space="preserve"> </w:t>
       </w:r>
-      <w:proofErr w:type="gramStart"/>
       <w:r>
         <w:rPr>
           <w:rFonts w:ascii="Times New Roman" w:hAnsi="Times New Roman" w:cs="Times New Roman"/>
@@ -388,7 +416,6 @@
         </w:rPr>
         <w:t>10</w:t>
       </w:r>
-      <w:proofErr w:type="gramEnd"/>
     </w:p>
     <w:p>
       <w:pPr>
@@ -507,7 +534,6 @@
         </w:rPr>
         <w:t xml:space="preserve"> </w:t>
       </w:r>
-      <w:proofErr w:type="gramStart"/>
       <w:r>
         <w:rPr>
           <w:rFonts w:ascii="Times New Roman" w:hAnsi="Times New Roman" w:cs="Times New Roman"/>
@@ -515,7 +541,6 @@
         </w:rPr>
         <w:t>100</w:t>
       </w:r>
-      <w:proofErr w:type="gramEnd"/>
     </w:p>
     <w:p>
       <w:pPr>
@@ -634,7 +659,6 @@
         </w:rPr>
         <w:t xml:space="preserve"> </w:t>
       </w:r>
-      <w:proofErr w:type="gramStart"/>
       <w:r>
         <w:rPr>
           <w:rFonts w:ascii="Times New Roman" w:hAnsi="Times New Roman" w:cs="Times New Roman"/>
@@ -642,7 +666,6 @@
         </w:rPr>
         <w:t>1000</w:t>
       </w:r>
-      <w:proofErr w:type="gramEnd"/>
     </w:p>
     <w:sectPr>
       <w:headerReference w:type="even" r:id="rId9"/>
@@ -2321,7 +2344,7 @@
 </file>
 
 <file path=customXml/itemProps1.xml><?xml version="1.0" encoding="utf-8"?>
-<ds:datastoreItem xmlns:ds="http://schemas.openxmlformats.org/officeDocument/2006/customXml" ds:itemID="{E2C3E342-12C1-0B41-896B-25E820767FB4}">
+<ds:datastoreItem xmlns:ds="http://schemas.openxmlformats.org/officeDocument/2006/customXml" ds:itemID="{9828445D-7E12-A343-A4D2-B6B06AA0A596}">
   <ds:schemaRefs>
     <ds:schemaRef ds:uri="http://schemas.openxmlformats.org/officeDocument/2006/bibliography"/>
   </ds:schemaRefs>

</xml_diff>

<commit_message>
3.	Identify potential solutions for problem 1
</commit_message>
<xml_diff>
--- a/Mason_Juan_ProblemSolving.docx
+++ b/Mason_Juan_ProblemSolving.docx
@@ -80,6 +80,36 @@
       <w:r>
         <w:rPr>
           <w:rFonts w:ascii="Times New Roman" w:hAnsi="Times New Roman" w:cs="Times New Roman"/>
+          <w:b/>
+        </w:rPr>
+        <w:t>Define the problem</w:t>
+      </w:r>
+      <w:r>
+        <w:rPr>
+          <w:rFonts w:ascii="Times New Roman" w:hAnsi="Times New Roman" w:cs="Times New Roman"/>
+        </w:rPr>
+        <w:t>:</w:t>
+      </w:r>
+    </w:p>
+    <w:p>
+      <w:pPr>
+        <w:pStyle w:val="ListParagraph"/>
+        <w:widowControl w:val="0"/>
+        <w:numPr>
+          <w:ilvl w:val="1"/>
+          <w:numId w:val="1"/>
+        </w:numPr>
+        <w:autoSpaceDE w:val="0"/>
+        <w:autoSpaceDN w:val="0"/>
+        <w:adjustRightInd w:val="0"/>
+        <w:rPr>
+          <w:rFonts w:ascii="Times New Roman" w:hAnsi="Times New Roman" w:cs="Times New Roman"/>
+          <w:color w:val="000000"/>
+        </w:rPr>
+      </w:pPr>
+      <w:r>
+        <w:rPr>
+          <w:rFonts w:ascii="Times New Roman" w:hAnsi="Times New Roman" w:cs="Times New Roman"/>
           <w:color w:val="000000"/>
         </w:rPr>
         <w:t xml:space="preserve">The man’s problem is having enough space to transport his cat, parrot, and bag of seeds along with himself in the boat. We don’t know his intended use for the seeds, or </w:t>
@@ -89,7 +119,23 @@
           <w:rFonts w:ascii="Times New Roman" w:hAnsi="Times New Roman" w:cs="Times New Roman"/>
           <w:color w:val="000000"/>
         </w:rPr>
-        <w:t xml:space="preserve">animals. His over all goal is to get </w:t>
+        <w:t xml:space="preserve">animals. His over all </w:t>
+      </w:r>
+      <w:proofErr w:type="gramStart"/>
+      <w:r>
+        <w:rPr>
+          <w:rFonts w:ascii="Times New Roman" w:hAnsi="Times New Roman" w:cs="Times New Roman"/>
+          <w:color w:val="000000"/>
+        </w:rPr>
+        <w:t>goal</w:t>
+      </w:r>
+      <w:proofErr w:type="gramEnd"/>
+      <w:r>
+        <w:rPr>
+          <w:rFonts w:ascii="Times New Roman" w:hAnsi="Times New Roman" w:cs="Times New Roman"/>
+          <w:color w:val="000000"/>
+        </w:rPr>
+        <w:t xml:space="preserve"> is to get </w:t>
       </w:r>
       <w:r>
         <w:rPr>
@@ -125,12 +171,156 @@
       <w:r>
         <w:rPr>
           <w:rFonts w:ascii="Times New Roman" w:hAnsi="Times New Roman" w:cs="Times New Roman"/>
+          <w:b/>
+          <w:color w:val="000000"/>
+        </w:rPr>
+        <w:t xml:space="preserve">Break </w:t>
+      </w:r>
+      <w:r>
+        <w:rPr>
+          <w:rFonts w:ascii="Times New Roman" w:hAnsi="Times New Roman" w:cs="Times New Roman"/>
+          <w:b/>
+          <w:color w:val="000000"/>
+        </w:rPr>
+        <w:t>the problem apart</w:t>
+      </w:r>
+      <w:r>
+        <w:rPr>
+          <w:rFonts w:ascii="Times New Roman" w:hAnsi="Times New Roman" w:cs="Times New Roman"/>
+          <w:color w:val="000000"/>
+        </w:rPr>
+        <w:t>:</w:t>
+      </w:r>
+    </w:p>
+    <w:p>
+      <w:pPr>
+        <w:pStyle w:val="ListParagraph"/>
+        <w:widowControl w:val="0"/>
+        <w:numPr>
+          <w:ilvl w:val="1"/>
+          <w:numId w:val="1"/>
+        </w:numPr>
+        <w:autoSpaceDE w:val="0"/>
+        <w:autoSpaceDN w:val="0"/>
+        <w:adjustRightInd w:val="0"/>
+        <w:rPr>
+          <w:rFonts w:ascii="Times New Roman" w:hAnsi="Times New Roman" w:cs="Times New Roman"/>
+          <w:color w:val="000000"/>
+        </w:rPr>
+      </w:pPr>
+      <w:r>
+        <w:rPr>
+          <w:rFonts w:ascii="Times New Roman" w:hAnsi="Times New Roman" w:cs="Times New Roman"/>
           <w:color w:val="000000"/>
         </w:rPr>
         <w:t>The boat only has room for himself and one of the three items. He must transport himself and all of his items to the other side.</w:t>
+      </w:r>
+    </w:p>
+    <w:p>
+      <w:pPr>
+        <w:pStyle w:val="ListParagraph"/>
+        <w:widowControl w:val="0"/>
+        <w:numPr>
+          <w:ilvl w:val="0"/>
+          <w:numId w:val="1"/>
+        </w:numPr>
+        <w:autoSpaceDE w:val="0"/>
+        <w:autoSpaceDN w:val="0"/>
+        <w:adjustRightInd w:val="0"/>
+        <w:rPr>
+          <w:rFonts w:ascii="Times New Roman" w:hAnsi="Times New Roman" w:cs="Times New Roman"/>
+          <w:color w:val="000000"/>
+        </w:rPr>
+      </w:pPr>
+      <w:r>
+        <w:rPr>
+          <w:rFonts w:ascii="Times New Roman" w:hAnsi="Times New Roman" w:cs="Times New Roman"/>
+          <w:b/>
+          <w:color w:val="000000"/>
+        </w:rPr>
+        <w:t>Identify potential solutions:</w:t>
+      </w:r>
+    </w:p>
+    <w:p>
+      <w:pPr>
+        <w:pStyle w:val="ListParagraph"/>
+        <w:widowControl w:val="0"/>
+        <w:numPr>
+          <w:ilvl w:val="1"/>
+          <w:numId w:val="1"/>
+        </w:numPr>
+        <w:autoSpaceDE w:val="0"/>
+        <w:autoSpaceDN w:val="0"/>
+        <w:adjustRightInd w:val="0"/>
+        <w:rPr>
+          <w:rFonts w:ascii="Times New Roman" w:hAnsi="Times New Roman" w:cs="Times New Roman"/>
+          <w:color w:val="000000"/>
+        </w:rPr>
+      </w:pPr>
+      <w:r>
+        <w:rPr>
+          <w:rFonts w:ascii="Times New Roman" w:hAnsi="Times New Roman" w:cs="Times New Roman"/>
+          <w:color w:val="000000"/>
+        </w:rPr>
+        <w:t>He could feed the seeds to the bird, feed the bird to the cat, and carry the cat with him on the boat.</w:t>
+      </w:r>
+    </w:p>
+    <w:p>
+      <w:pPr>
+        <w:pStyle w:val="ListParagraph"/>
+        <w:widowControl w:val="0"/>
+        <w:numPr>
+          <w:ilvl w:val="1"/>
+          <w:numId w:val="1"/>
+        </w:numPr>
+        <w:autoSpaceDE w:val="0"/>
+        <w:autoSpaceDN w:val="0"/>
+        <w:adjustRightInd w:val="0"/>
+        <w:rPr>
+          <w:rFonts w:ascii="Times New Roman" w:hAnsi="Times New Roman" w:cs="Times New Roman"/>
+          <w:color w:val="000000"/>
+        </w:rPr>
+      </w:pPr>
+      <w:r>
+        <w:rPr>
+          <w:rFonts w:ascii="Times New Roman" w:hAnsi="Times New Roman" w:cs="Times New Roman"/>
+          <w:color w:val="000000"/>
+        </w:rPr>
+        <w:t>He could try to put the bid and cat inside the bag of seeds. This will allow him to carry only the bag on the boat.</w:t>
+      </w:r>
+    </w:p>
+    <w:p>
+      <w:pPr>
+        <w:pStyle w:val="ListParagraph"/>
+        <w:widowControl w:val="0"/>
+        <w:numPr>
+          <w:ilvl w:val="1"/>
+          <w:numId w:val="1"/>
+        </w:numPr>
+        <w:autoSpaceDE w:val="0"/>
+        <w:autoSpaceDN w:val="0"/>
+        <w:adjustRightInd w:val="0"/>
+        <w:rPr>
+          <w:rFonts w:ascii="Times New Roman" w:hAnsi="Times New Roman" w:cs="Times New Roman"/>
+          <w:color w:val="000000"/>
+        </w:rPr>
+      </w:pPr>
+      <w:r>
+        <w:rPr>
+          <w:rFonts w:ascii="Times New Roman" w:hAnsi="Times New Roman" w:cs="Times New Roman"/>
+          <w:color w:val="000000"/>
+        </w:rPr>
+        <w:t>Another option he has is to take each item over one at a time.</w:t>
       </w:r>
       <w:bookmarkStart w:id="0" w:name="_GoBack"/>
       <w:bookmarkEnd w:id="0"/>
+      <w:r>
+        <w:rPr>
+          <w:rFonts w:ascii="Times New Roman" w:hAnsi="Times New Roman" w:cs="Times New Roman"/>
+          <w:color w:val="000000"/>
+        </w:rPr>
+        <w:tab/>
+      </w:r>
       <w:r>
         <w:rPr>
           <w:rFonts w:ascii="Times New Roman" w:hAnsi="Times New Roman" w:cs="Times New Roman"/>
@@ -186,7 +376,23 @@
           <w:rFonts w:ascii="Times New Roman" w:hAnsi="Times New Roman" w:cs="Times New Roman"/>
           <w:color w:val="000000"/>
         </w:rPr>
-        <w:t xml:space="preserve">There are 20 socks in a drawer: 5 pairs of black socks, 3 pairs of brown and 2 pairs of white. You select the socks in the dark and can check them only after a selection has been made. What is the smallest number of socks you need to select to guarantee getting the following: </w:t>
+        <w:t xml:space="preserve">There are 20 socks in a drawer: 5 pairs of black socks, 3 pairs of brown and 2 pairs of white. You select the socks in the dark and can check them only after a selection has been made. What is the smallest number of socks you need to select to guarantee getting the </w:t>
+      </w:r>
+      <w:proofErr w:type="gramStart"/>
+      <w:r>
+        <w:rPr>
+          <w:rFonts w:ascii="Times New Roman" w:hAnsi="Times New Roman" w:cs="Times New Roman"/>
+          <w:color w:val="000000"/>
+        </w:rPr>
+        <w:t>following:</w:t>
+      </w:r>
+      <w:proofErr w:type="gramEnd"/>
+      <w:r>
+        <w:rPr>
+          <w:rFonts w:ascii="Times New Roman" w:hAnsi="Times New Roman" w:cs="Times New Roman"/>
+          <w:color w:val="000000"/>
+        </w:rPr>
+        <w:t xml:space="preserve"> </w:t>
       </w:r>
     </w:p>
     <w:p>
@@ -409,6 +615,7 @@
         </w:rPr>
         <w:t xml:space="preserve"> </w:t>
       </w:r>
+      <w:proofErr w:type="gramStart"/>
       <w:r>
         <w:rPr>
           <w:rFonts w:ascii="Times New Roman" w:hAnsi="Times New Roman" w:cs="Times New Roman"/>
@@ -416,6 +623,7 @@
         </w:rPr>
         <w:t>10</w:t>
       </w:r>
+      <w:proofErr w:type="gramEnd"/>
     </w:p>
     <w:p>
       <w:pPr>
@@ -534,6 +742,7 @@
         </w:rPr>
         <w:t xml:space="preserve"> </w:t>
       </w:r>
+      <w:proofErr w:type="gramStart"/>
       <w:r>
         <w:rPr>
           <w:rFonts w:ascii="Times New Roman" w:hAnsi="Times New Roman" w:cs="Times New Roman"/>
@@ -541,6 +750,7 @@
         </w:rPr>
         <w:t>100</w:t>
       </w:r>
+      <w:proofErr w:type="gramEnd"/>
     </w:p>
     <w:p>
       <w:pPr>
@@ -659,6 +869,7 @@
         </w:rPr>
         <w:t xml:space="preserve"> </w:t>
       </w:r>
+      <w:proofErr w:type="gramStart"/>
       <w:r>
         <w:rPr>
           <w:rFonts w:ascii="Times New Roman" w:hAnsi="Times New Roman" w:cs="Times New Roman"/>
@@ -666,6 +877,7 @@
         </w:rPr>
         <w:t>1000</w:t>
       </w:r>
+      <w:proofErr w:type="gramEnd"/>
     </w:p>
     <w:sectPr>
       <w:headerReference w:type="even" r:id="rId9"/>
@@ -870,7 +1082,7 @@
   <w:abstractNum w:abstractNumId="0">
     <w:nsid w:val="285F02B1"/>
     <w:multiLevelType w:val="hybridMultilevel"/>
-    <w:tmpl w:val="BEBA7FE4"/>
+    <w:tmpl w:val="16B4616E"/>
     <w:lvl w:ilvl="0" w:tplc="0409000F">
       <w:start w:val="1"/>
       <w:numFmt w:val="decimal"/>
@@ -880,14 +1092,17 @@
         <w:ind w:left="720" w:hanging="360"/>
       </w:pPr>
     </w:lvl>
-    <w:lvl w:ilvl="1" w:tplc="04090019" w:tentative="1">
+    <w:lvl w:ilvl="1" w:tplc="04090001">
       <w:start w:val="1"/>
-      <w:numFmt w:val="lowerLetter"/>
-      <w:lvlText w:val="%2."/>
+      <w:numFmt w:val="bullet"/>
+      <w:lvlText w:val=""/>
       <w:lvlJc w:val="left"/>
       <w:pPr>
         <w:ind w:left="1440" w:hanging="360"/>
       </w:pPr>
+      <w:rPr>
+        <w:rFonts w:ascii="Symbol" w:hAnsi="Symbol" w:hint="default"/>
+      </w:rPr>
     </w:lvl>
     <w:lvl w:ilvl="2" w:tplc="0409001B" w:tentative="1">
       <w:start w:val="1"/>
@@ -1556,6 +1771,13 @@
     <w:family w:val="auto"/>
     <w:pitch w:val="variable"/>
     <w:sig w:usb0="E0002AFF" w:usb1="C0007841" w:usb2="00000009" w:usb3="00000000" w:csb0="000001FF" w:csb1="00000000"/>
+  </w:font>
+  <w:font w:name="Symbol">
+    <w:panose1 w:val="00000000000000000000"/>
+    <w:charset w:val="02"/>
+    <w:family w:val="auto"/>
+    <w:pitch w:val="variable"/>
+    <w:sig w:usb0="00000000" w:usb1="10000000" w:usb2="00000000" w:usb3="00000000" w:csb0="80000000" w:csb1="00000000"/>
   </w:font>
   <w:font w:name="Cambria">
     <w:panose1 w:val="02040503050406030204"/>
@@ -2344,7 +2566,7 @@
 </file>
 
 <file path=customXml/itemProps1.xml><?xml version="1.0" encoding="utf-8"?>
-<ds:datastoreItem xmlns:ds="http://schemas.openxmlformats.org/officeDocument/2006/customXml" ds:itemID="{9828445D-7E12-A343-A4D2-B6B06AA0A596}">
+<ds:datastoreItem xmlns:ds="http://schemas.openxmlformats.org/officeDocument/2006/customXml" ds:itemID="{B6BCEAA1-00BB-C245-AB07-2B20146B4D80}">
   <ds:schemaRefs>
     <ds:schemaRef ds:uri="http://schemas.openxmlformats.org/officeDocument/2006/bibliography"/>
   </ds:schemaRefs>

</xml_diff>

<commit_message>
Evaluate each potential solution for problem 1
</commit_message>
<xml_diff>
--- a/Mason_Juan_ProblemSolving.docx
+++ b/Mason_Juan_ProblemSolving.docx
@@ -119,23 +119,7 @@
           <w:rFonts w:ascii="Times New Roman" w:hAnsi="Times New Roman" w:cs="Times New Roman"/>
           <w:color w:val="000000"/>
         </w:rPr>
-        <w:t xml:space="preserve">animals. His over all </w:t>
-      </w:r>
-      <w:proofErr w:type="gramStart"/>
-      <w:r>
-        <w:rPr>
-          <w:rFonts w:ascii="Times New Roman" w:hAnsi="Times New Roman" w:cs="Times New Roman"/>
-          <w:color w:val="000000"/>
-        </w:rPr>
-        <w:t>goal</w:t>
-      </w:r>
-      <w:proofErr w:type="gramEnd"/>
-      <w:r>
-        <w:rPr>
-          <w:rFonts w:ascii="Times New Roman" w:hAnsi="Times New Roman" w:cs="Times New Roman"/>
-          <w:color w:val="000000"/>
-        </w:rPr>
-        <w:t xml:space="preserve"> is to get </w:t>
+        <w:t xml:space="preserve">animals. His over all goal is to get </w:t>
       </w:r>
       <w:r>
         <w:rPr>
@@ -312,6 +296,162 @@
         </w:rPr>
         <w:t>Another option he has is to take each item over one at a time.</w:t>
       </w:r>
+      <w:r>
+        <w:rPr>
+          <w:rFonts w:ascii="Times New Roman" w:hAnsi="Times New Roman" w:cs="Times New Roman"/>
+          <w:color w:val="000000"/>
+        </w:rPr>
+        <w:t xml:space="preserve"> He could have someone on each side watch the items as he makes the separate trips across the water.</w:t>
+      </w:r>
+    </w:p>
+    <w:p>
+      <w:pPr>
+        <w:pStyle w:val="ListParagraph"/>
+        <w:widowControl w:val="0"/>
+        <w:numPr>
+          <w:ilvl w:val="0"/>
+          <w:numId w:val="1"/>
+        </w:numPr>
+        <w:autoSpaceDE w:val="0"/>
+        <w:autoSpaceDN w:val="0"/>
+        <w:adjustRightInd w:val="0"/>
+        <w:rPr>
+          <w:rFonts w:ascii="Times New Roman" w:hAnsi="Times New Roman" w:cs="Times New Roman"/>
+          <w:color w:val="000000"/>
+        </w:rPr>
+      </w:pPr>
+      <w:r>
+        <w:rPr>
+          <w:rFonts w:ascii="Times New Roman" w:hAnsi="Times New Roman" w:cs="Times New Roman"/>
+          <w:b/>
+          <w:color w:val="000000"/>
+        </w:rPr>
+        <w:t>Evaluate each potential solution</w:t>
+      </w:r>
+      <w:r>
+        <w:rPr>
+          <w:rFonts w:ascii="Times New Roman" w:hAnsi="Times New Roman" w:cs="Times New Roman"/>
+          <w:color w:val="000000"/>
+        </w:rPr>
+        <w:t>:</w:t>
+      </w:r>
+    </w:p>
+    <w:p>
+      <w:pPr>
+        <w:pStyle w:val="ListParagraph"/>
+        <w:widowControl w:val="0"/>
+        <w:numPr>
+          <w:ilvl w:val="1"/>
+          <w:numId w:val="1"/>
+        </w:numPr>
+        <w:autoSpaceDE w:val="0"/>
+        <w:autoSpaceDN w:val="0"/>
+        <w:adjustRightInd w:val="0"/>
+        <w:rPr>
+          <w:rFonts w:ascii="Times New Roman" w:hAnsi="Times New Roman" w:cs="Times New Roman"/>
+          <w:color w:val="000000"/>
+        </w:rPr>
+      </w:pPr>
+      <w:r>
+        <w:rPr>
+          <w:rFonts w:ascii="Times New Roman" w:hAnsi="Times New Roman" w:cs="Times New Roman"/>
+          <w:color w:val="000000"/>
+        </w:rPr>
+        <w:t>The 1</w:t>
+      </w:r>
+      <w:r>
+        <w:rPr>
+          <w:rFonts w:ascii="Times New Roman" w:hAnsi="Times New Roman" w:cs="Times New Roman"/>
+          <w:color w:val="000000"/>
+          <w:vertAlign w:val="superscript"/>
+        </w:rPr>
+        <w:t>st</w:t>
+      </w:r>
+      <w:r>
+        <w:rPr>
+          <w:rFonts w:ascii="Times New Roman" w:hAnsi="Times New Roman" w:cs="Times New Roman"/>
+          <w:color w:val="000000"/>
+        </w:rPr>
+        <w:t xml:space="preserve"> option is destructive to both the seeds and bird.</w:t>
+      </w:r>
+    </w:p>
+    <w:p>
+      <w:pPr>
+        <w:pStyle w:val="ListParagraph"/>
+        <w:widowControl w:val="0"/>
+        <w:numPr>
+          <w:ilvl w:val="1"/>
+          <w:numId w:val="1"/>
+        </w:numPr>
+        <w:autoSpaceDE w:val="0"/>
+        <w:autoSpaceDN w:val="0"/>
+        <w:adjustRightInd w:val="0"/>
+        <w:rPr>
+          <w:rFonts w:ascii="Times New Roman" w:hAnsi="Times New Roman" w:cs="Times New Roman"/>
+          <w:color w:val="000000"/>
+        </w:rPr>
+      </w:pPr>
+      <w:r>
+        <w:rPr>
+          <w:rFonts w:ascii="Times New Roman" w:hAnsi="Times New Roman" w:cs="Times New Roman"/>
+          <w:color w:val="000000"/>
+        </w:rPr>
+        <w:t>The 2</w:t>
+      </w:r>
+      <w:r>
+        <w:rPr>
+          <w:rFonts w:ascii="Times New Roman" w:hAnsi="Times New Roman" w:cs="Times New Roman"/>
+          <w:color w:val="000000"/>
+          <w:vertAlign w:val="superscript"/>
+        </w:rPr>
+        <w:t>nd</w:t>
+      </w:r>
+      <w:r>
+        <w:rPr>
+          <w:rFonts w:ascii="Times New Roman" w:hAnsi="Times New Roman" w:cs="Times New Roman"/>
+          <w:color w:val="000000"/>
+        </w:rPr>
+        <w:t xml:space="preserve"> option has the same potential of being destructive to the bird and seeds. Once in the bag, the bird may be tempted to eat the seeds, just as the cat may be tempted to eat the bird.</w:t>
+      </w:r>
+    </w:p>
+    <w:p>
+      <w:pPr>
+        <w:pStyle w:val="ListParagraph"/>
+        <w:widowControl w:val="0"/>
+        <w:numPr>
+          <w:ilvl w:val="1"/>
+          <w:numId w:val="1"/>
+        </w:numPr>
+        <w:autoSpaceDE w:val="0"/>
+        <w:autoSpaceDN w:val="0"/>
+        <w:adjustRightInd w:val="0"/>
+        <w:rPr>
+          <w:rFonts w:ascii="Times New Roman" w:hAnsi="Times New Roman" w:cs="Times New Roman"/>
+          <w:color w:val="000000"/>
+        </w:rPr>
+      </w:pPr>
+      <w:r>
+        <w:rPr>
+          <w:rFonts w:ascii="Times New Roman" w:hAnsi="Times New Roman" w:cs="Times New Roman"/>
+          <w:color w:val="000000"/>
+        </w:rPr>
+        <w:t>Although the 3</w:t>
+      </w:r>
+      <w:r>
+        <w:rPr>
+          <w:rFonts w:ascii="Times New Roman" w:hAnsi="Times New Roman" w:cs="Times New Roman"/>
+          <w:color w:val="000000"/>
+          <w:vertAlign w:val="superscript"/>
+        </w:rPr>
+        <w:t>rd</w:t>
+      </w:r>
+      <w:r>
+        <w:rPr>
+          <w:rFonts w:ascii="Times New Roman" w:hAnsi="Times New Roman" w:cs="Times New Roman"/>
+          <w:color w:val="000000"/>
+        </w:rPr>
+        <w:t xml:space="preserve"> option requires multiple steps, it has the greatest chance for success. This can be done with the assistance of a helper on each side to watch his items.</w:t>
+      </w:r>
       <w:bookmarkStart w:id="0" w:name="_GoBack"/>
       <w:bookmarkEnd w:id="0"/>
       <w:r>
@@ -376,23 +516,7 @@
           <w:rFonts w:ascii="Times New Roman" w:hAnsi="Times New Roman" w:cs="Times New Roman"/>
           <w:color w:val="000000"/>
         </w:rPr>
-        <w:t xml:space="preserve">There are 20 socks in a drawer: 5 pairs of black socks, 3 pairs of brown and 2 pairs of white. You select the socks in the dark and can check them only after a selection has been made. What is the smallest number of socks you need to select to guarantee getting the </w:t>
-      </w:r>
-      <w:proofErr w:type="gramStart"/>
-      <w:r>
-        <w:rPr>
-          <w:rFonts w:ascii="Times New Roman" w:hAnsi="Times New Roman" w:cs="Times New Roman"/>
-          <w:color w:val="000000"/>
-        </w:rPr>
-        <w:t>following:</w:t>
-      </w:r>
-      <w:proofErr w:type="gramEnd"/>
-      <w:r>
-        <w:rPr>
-          <w:rFonts w:ascii="Times New Roman" w:hAnsi="Times New Roman" w:cs="Times New Roman"/>
-          <w:color w:val="000000"/>
-        </w:rPr>
-        <w:t xml:space="preserve"> </w:t>
+        <w:t xml:space="preserve">There are 20 socks in a drawer: 5 pairs of black socks, 3 pairs of brown and 2 pairs of white. You select the socks in the dark and can check them only after a selection has been made. What is the smallest number of socks you need to select to guarantee getting the following: </w:t>
       </w:r>
     </w:p>
     <w:p>
@@ -483,6 +607,7 @@
           <w:rFonts w:ascii="Times New Roman" w:hAnsi="Times New Roman" w:cs="Times New Roman"/>
           <w:color w:val="000000"/>
         </w:rPr>
+        <w:lastRenderedPageBreak/>
         <w:t>A little girl counts using the fingers of her left hand as follows:</w:t>
       </w:r>
     </w:p>
@@ -615,7 +740,6 @@
         </w:rPr>
         <w:t xml:space="preserve"> </w:t>
       </w:r>
-      <w:proofErr w:type="gramStart"/>
       <w:r>
         <w:rPr>
           <w:rFonts w:ascii="Times New Roman" w:hAnsi="Times New Roman" w:cs="Times New Roman"/>
@@ -623,7 +747,6 @@
         </w:rPr>
         <w:t>10</w:t>
       </w:r>
-      <w:proofErr w:type="gramEnd"/>
     </w:p>
     <w:p>
       <w:pPr>
@@ -742,7 +865,6 @@
         </w:rPr>
         <w:t xml:space="preserve"> </w:t>
       </w:r>
-      <w:proofErr w:type="gramStart"/>
       <w:r>
         <w:rPr>
           <w:rFonts w:ascii="Times New Roman" w:hAnsi="Times New Roman" w:cs="Times New Roman"/>
@@ -750,7 +872,6 @@
         </w:rPr>
         <w:t>100</w:t>
       </w:r>
-      <w:proofErr w:type="gramEnd"/>
     </w:p>
     <w:p>
       <w:pPr>
@@ -869,7 +990,6 @@
         </w:rPr>
         <w:t xml:space="preserve"> </w:t>
       </w:r>
-      <w:proofErr w:type="gramStart"/>
       <w:r>
         <w:rPr>
           <w:rFonts w:ascii="Times New Roman" w:hAnsi="Times New Roman" w:cs="Times New Roman"/>
@@ -877,7 +997,6 @@
         </w:rPr>
         <w:t>1000</w:t>
       </w:r>
-      <w:proofErr w:type="gramEnd"/>
     </w:p>
     <w:sectPr>
       <w:headerReference w:type="even" r:id="rId9"/>
@@ -2566,7 +2685,7 @@
 </file>
 
 <file path=customXml/itemProps1.xml><?xml version="1.0" encoding="utf-8"?>
-<ds:datastoreItem xmlns:ds="http://schemas.openxmlformats.org/officeDocument/2006/customXml" ds:itemID="{B6BCEAA1-00BB-C245-AB07-2B20146B4D80}">
+<ds:datastoreItem xmlns:ds="http://schemas.openxmlformats.org/officeDocument/2006/customXml" ds:itemID="{68F87677-CDAA-9C40-B294-0227A9710F65}">
   <ds:schemaRefs>
     <ds:schemaRef ds:uri="http://schemas.openxmlformats.org/officeDocument/2006/bibliography"/>
   </ds:schemaRefs>

</xml_diff>

<commit_message>
Break problem 2 apart
</commit_message>
<xml_diff>
--- a/Mason_Juan_ProblemSolving.docx
+++ b/Mason_Juan_ProblemSolving.docx
@@ -881,6 +881,102 @@
       <w:pPr>
         <w:pStyle w:val="ListParagraph"/>
         <w:widowControl w:val="0"/>
+        <w:numPr>
+          <w:ilvl w:val="1"/>
+          <w:numId w:val="6"/>
+        </w:numPr>
+        <w:autoSpaceDE w:val="0"/>
+        <w:autoSpaceDN w:val="0"/>
+        <w:adjustRightInd w:val="0"/>
+        <w:rPr>
+          <w:rFonts w:ascii="Times New Roman" w:hAnsi="Times New Roman" w:cs="Times New Roman"/>
+          <w:color w:val="000000"/>
+        </w:rPr>
+      </w:pPr>
+      <w:r>
+        <w:rPr>
+          <w:rFonts w:ascii="Times New Roman" w:hAnsi="Times New Roman" w:cs="Times New Roman"/>
+          <w:color w:val="000000"/>
+        </w:rPr>
+        <w:t>The room is dark.</w:t>
+      </w:r>
+    </w:p>
+    <w:p>
+      <w:pPr>
+        <w:pStyle w:val="ListParagraph"/>
+        <w:widowControl w:val="0"/>
+        <w:numPr>
+          <w:ilvl w:val="1"/>
+          <w:numId w:val="6"/>
+        </w:numPr>
+        <w:autoSpaceDE w:val="0"/>
+        <w:autoSpaceDN w:val="0"/>
+        <w:adjustRightInd w:val="0"/>
+        <w:rPr>
+          <w:rFonts w:ascii="Times New Roman" w:hAnsi="Times New Roman" w:cs="Times New Roman"/>
+          <w:color w:val="000000"/>
+        </w:rPr>
+      </w:pPr>
+      <w:r>
+        <w:rPr>
+          <w:rFonts w:ascii="Times New Roman" w:hAnsi="Times New Roman" w:cs="Times New Roman"/>
+          <w:color w:val="000000"/>
+        </w:rPr>
+        <w:t>We can only check the pairs after we make a selection.</w:t>
+      </w:r>
+    </w:p>
+    <w:p>
+      <w:pPr>
+        <w:pStyle w:val="ListParagraph"/>
+        <w:widowControl w:val="0"/>
+        <w:numPr>
+          <w:ilvl w:val="1"/>
+          <w:numId w:val="6"/>
+        </w:numPr>
+        <w:autoSpaceDE w:val="0"/>
+        <w:autoSpaceDN w:val="0"/>
+        <w:adjustRightInd w:val="0"/>
+        <w:rPr>
+          <w:rFonts w:ascii="Times New Roman" w:hAnsi="Times New Roman" w:cs="Times New Roman"/>
+          <w:color w:val="000000"/>
+        </w:rPr>
+      </w:pPr>
+      <w:r>
+        <w:rPr>
+          <w:rFonts w:ascii="Times New Roman" w:hAnsi="Times New Roman" w:cs="Times New Roman"/>
+          <w:color w:val="000000"/>
+        </w:rPr>
+        <w:t>The drawer has 20 socks in it. We do not know if the socks are packaged, pined, folded or rolled together as pairs.</w:t>
+      </w:r>
+    </w:p>
+    <w:p>
+      <w:pPr>
+        <w:pStyle w:val="ListParagraph"/>
+        <w:widowControl w:val="0"/>
+        <w:numPr>
+          <w:ilvl w:val="1"/>
+          <w:numId w:val="6"/>
+        </w:numPr>
+        <w:autoSpaceDE w:val="0"/>
+        <w:autoSpaceDN w:val="0"/>
+        <w:adjustRightInd w:val="0"/>
+        <w:rPr>
+          <w:rFonts w:ascii="Times New Roman" w:hAnsi="Times New Roman" w:cs="Times New Roman"/>
+          <w:color w:val="000000"/>
+        </w:rPr>
+      </w:pPr>
+      <w:r>
+        <w:rPr>
+          <w:rFonts w:ascii="Times New Roman" w:hAnsi="Times New Roman" w:cs="Times New Roman"/>
+          <w:color w:val="000000"/>
+        </w:rPr>
+        <w:t>Do the different color socks have a different feel?</w:t>
+      </w:r>
+    </w:p>
+    <w:p>
+      <w:pPr>
+        <w:pStyle w:val="ListParagraph"/>
+        <w:widowControl w:val="0"/>
         <w:autoSpaceDE w:val="0"/>
         <w:autoSpaceDN w:val="0"/>
         <w:adjustRightInd w:val="0"/>
@@ -890,8 +986,6 @@
           <w:color w:val="000000"/>
         </w:rPr>
       </w:pPr>
-      <w:bookmarkStart w:id="0" w:name="_GoBack"/>
-      <w:bookmarkEnd w:id="0"/>
     </w:p>
     <w:p>
       <w:pPr>
@@ -949,6 +1043,8 @@
         </w:rPr>
         <w:t>:</w:t>
       </w:r>
+      <w:bookmarkStart w:id="0" w:name="_GoBack"/>
+      <w:bookmarkEnd w:id="0"/>
     </w:p>
     <w:p>
       <w:pPr>
@@ -1804,6 +1900,95 @@
 <file path=word/numbering.xml><?xml version="1.0" encoding="utf-8"?>
 <w:numbering xmlns:wpc="http://schemas.microsoft.com/office/word/2010/wordprocessingCanvas" xmlns:mo="http://schemas.microsoft.com/office/mac/office/2008/main" xmlns:mc="http://schemas.openxmlformats.org/markup-compatibility/2006" xmlns:mv="urn:schemas-microsoft-com:mac:vml" xmlns:o="urn:schemas-microsoft-com:office:office" xmlns:r="http://schemas.openxmlformats.org/officeDocument/2006/relationships" xmlns:m="http://schemas.openxmlformats.org/officeDocument/2006/math" xmlns:v="urn:schemas-microsoft-com:vml" xmlns:wp14="http://schemas.microsoft.com/office/word/2010/wordprocessingDrawing" xmlns:wp="http://schemas.openxmlformats.org/drawingml/2006/wordprocessingDrawing" xmlns:w10="urn:schemas-microsoft-com:office:word" xmlns:w="http://schemas.openxmlformats.org/wordprocessingml/2006/main" xmlns:w14="http://schemas.microsoft.com/office/word/2010/wordml" xmlns:wpg="http://schemas.microsoft.com/office/word/2010/wordprocessingGroup" xmlns:wpi="http://schemas.microsoft.com/office/word/2010/wordprocessingInk" xmlns:wne="http://schemas.microsoft.com/office/word/2006/wordml" xmlns:wps="http://schemas.microsoft.com/office/word/2010/wordprocessingShape" mc:Ignorable="w14 wp14">
   <w:abstractNum w:abstractNumId="0">
+    <w:nsid w:val="0AB31B75"/>
+    <w:multiLevelType w:val="hybridMultilevel"/>
+    <w:tmpl w:val="1F5A40D8"/>
+    <w:lvl w:ilvl="0" w:tplc="0409000F">
+      <w:start w:val="1"/>
+      <w:numFmt w:val="decimal"/>
+      <w:lvlText w:val="%1."/>
+      <w:lvlJc w:val="left"/>
+      <w:pPr>
+        <w:ind w:left="720" w:hanging="360"/>
+      </w:pPr>
+    </w:lvl>
+    <w:lvl w:ilvl="1" w:tplc="04090001">
+      <w:start w:val="1"/>
+      <w:numFmt w:val="bullet"/>
+      <w:lvlText w:val=""/>
+      <w:lvlJc w:val="left"/>
+      <w:pPr>
+        <w:ind w:left="1440" w:hanging="360"/>
+      </w:pPr>
+      <w:rPr>
+        <w:rFonts w:ascii="Symbol" w:hAnsi="Symbol" w:hint="default"/>
+      </w:rPr>
+    </w:lvl>
+    <w:lvl w:ilvl="2" w:tplc="0409001B" w:tentative="1">
+      <w:start w:val="1"/>
+      <w:numFmt w:val="lowerRoman"/>
+      <w:lvlText w:val="%3."/>
+      <w:lvlJc w:val="right"/>
+      <w:pPr>
+        <w:ind w:left="2160" w:hanging="180"/>
+      </w:pPr>
+    </w:lvl>
+    <w:lvl w:ilvl="3" w:tplc="0409000F" w:tentative="1">
+      <w:start w:val="1"/>
+      <w:numFmt w:val="decimal"/>
+      <w:lvlText w:val="%4."/>
+      <w:lvlJc w:val="left"/>
+      <w:pPr>
+        <w:ind w:left="2880" w:hanging="360"/>
+      </w:pPr>
+    </w:lvl>
+    <w:lvl w:ilvl="4" w:tplc="04090019" w:tentative="1">
+      <w:start w:val="1"/>
+      <w:numFmt w:val="lowerLetter"/>
+      <w:lvlText w:val="%5."/>
+      <w:lvlJc w:val="left"/>
+      <w:pPr>
+        <w:ind w:left="3600" w:hanging="360"/>
+      </w:pPr>
+    </w:lvl>
+    <w:lvl w:ilvl="5" w:tplc="0409001B" w:tentative="1">
+      <w:start w:val="1"/>
+      <w:numFmt w:val="lowerRoman"/>
+      <w:lvlText w:val="%6."/>
+      <w:lvlJc w:val="right"/>
+      <w:pPr>
+        <w:ind w:left="4320" w:hanging="180"/>
+      </w:pPr>
+    </w:lvl>
+    <w:lvl w:ilvl="6" w:tplc="0409000F" w:tentative="1">
+      <w:start w:val="1"/>
+      <w:numFmt w:val="decimal"/>
+      <w:lvlText w:val="%7."/>
+      <w:lvlJc w:val="left"/>
+      <w:pPr>
+        <w:ind w:left="5040" w:hanging="360"/>
+      </w:pPr>
+    </w:lvl>
+    <w:lvl w:ilvl="7" w:tplc="04090019" w:tentative="1">
+      <w:start w:val="1"/>
+      <w:numFmt w:val="lowerLetter"/>
+      <w:lvlText w:val="%8."/>
+      <w:lvlJc w:val="left"/>
+      <w:pPr>
+        <w:ind w:left="5760" w:hanging="360"/>
+      </w:pPr>
+    </w:lvl>
+    <w:lvl w:ilvl="8" w:tplc="0409001B" w:tentative="1">
+      <w:start w:val="1"/>
+      <w:numFmt w:val="lowerRoman"/>
+      <w:lvlText w:val="%9."/>
+      <w:lvlJc w:val="right"/>
+      <w:pPr>
+        <w:ind w:left="6480" w:hanging="180"/>
+      </w:pPr>
+    </w:lvl>
+  </w:abstractNum>
+  <w:abstractNum w:abstractNumId="1">
     <w:nsid w:val="285F02B1"/>
     <w:multiLevelType w:val="hybridMultilevel"/>
     <w:tmpl w:val="16B4616E"/>
@@ -1892,7 +2077,7 @@
       </w:pPr>
     </w:lvl>
   </w:abstractNum>
-  <w:abstractNum w:abstractNumId="1">
+  <w:abstractNum w:abstractNumId="2">
     <w:nsid w:val="3F9F7C82"/>
     <w:multiLevelType w:val="hybridMultilevel"/>
     <w:tmpl w:val="B7F272B0"/>
@@ -2005,7 +2190,7 @@
       </w:rPr>
     </w:lvl>
   </w:abstractNum>
-  <w:abstractNum w:abstractNumId="2">
+  <w:abstractNum w:abstractNumId="3">
     <w:nsid w:val="415222DD"/>
     <w:multiLevelType w:val="hybridMultilevel"/>
     <w:tmpl w:val="5D5AE0EE"/>
@@ -2091,7 +2276,7 @@
       </w:pPr>
     </w:lvl>
   </w:abstractNum>
-  <w:abstractNum w:abstractNumId="3">
+  <w:abstractNum w:abstractNumId="4">
     <w:nsid w:val="55C23683"/>
     <w:multiLevelType w:val="hybridMultilevel"/>
     <w:tmpl w:val="FE7EC620"/>
@@ -2177,7 +2362,7 @@
       </w:pPr>
     </w:lvl>
   </w:abstractNum>
-  <w:abstractNum w:abstractNumId="4">
+  <w:abstractNum w:abstractNumId="5">
     <w:nsid w:val="7BD03106"/>
     <w:multiLevelType w:val="hybridMultilevel"/>
     <w:tmpl w:val="EFBEF17A"/>
@@ -2291,19 +2476,22 @@
     </w:lvl>
   </w:abstractNum>
   <w:num w:numId="1">
-    <w:abstractNumId w:val="0"/>
+    <w:abstractNumId w:val="1"/>
   </w:num>
   <w:num w:numId="2">
+    <w:abstractNumId w:val="3"/>
+  </w:num>
+  <w:num w:numId="3">
+    <w:abstractNumId w:val="4"/>
+  </w:num>
+  <w:num w:numId="4">
+    <w:abstractNumId w:val="5"/>
+  </w:num>
+  <w:num w:numId="5">
     <w:abstractNumId w:val="2"/>
   </w:num>
-  <w:num w:numId="3">
-    <w:abstractNumId w:val="3"/>
-  </w:num>
-  <w:num w:numId="4">
-    <w:abstractNumId w:val="4"/>
-  </w:num>
-  <w:num w:numId="5">
-    <w:abstractNumId w:val="1"/>
+  <w:num w:numId="6">
+    <w:abstractNumId w:val="0"/>
   </w:num>
 </w:numbering>
 </file>
@@ -3243,7 +3431,7 @@
 </file>
 
 <file path=customXml/itemProps1.xml><?xml version="1.0" encoding="utf-8"?>
-<ds:datastoreItem xmlns:ds="http://schemas.openxmlformats.org/officeDocument/2006/customXml" ds:itemID="{5D4B533A-C9FB-DB44-9AA0-3DC124C0838B}">
+<ds:datastoreItem xmlns:ds="http://schemas.openxmlformats.org/officeDocument/2006/customXml" ds:itemID="{89500EB3-F8C3-994C-A9D2-1CAF9D55C09B}">
   <ds:schemaRefs>
     <ds:schemaRef ds:uri="http://schemas.openxmlformats.org/officeDocument/2006/bibliography"/>
   </ds:schemaRefs>

</xml_diff>

<commit_message>
Potential solutions for problem 2
</commit_message>
<xml_diff>
--- a/Mason_Juan_ProblemSolving.docx
+++ b/Mason_Juan_ProblemSolving.docx
@@ -1018,6 +1018,99 @@
         <w:widowControl w:val="0"/>
         <w:numPr>
           <w:ilvl w:val="0"/>
+          <w:numId w:val="7"/>
+        </w:numPr>
+        <w:autoSpaceDE w:val="0"/>
+        <w:autoSpaceDN w:val="0"/>
+        <w:adjustRightInd w:val="0"/>
+        <w:rPr>
+          <w:rFonts w:ascii="Times New Roman" w:hAnsi="Times New Roman" w:cs="Times New Roman"/>
+          <w:color w:val="000000"/>
+        </w:rPr>
+      </w:pPr>
+      <w:r>
+        <w:rPr>
+          <w:rFonts w:ascii="Times New Roman" w:hAnsi="Times New Roman" w:cs="Times New Roman"/>
+          <w:color w:val="000000"/>
+        </w:rPr>
+        <w:t>Math – Do a percentage equation to see the number of pulls required to come out with 1 of each colored pair of socks.</w:t>
+      </w:r>
+      <w:r>
+        <w:rPr>
+          <w:rFonts w:ascii="Times New Roman" w:hAnsi="Times New Roman" w:cs="Times New Roman"/>
+          <w:color w:val="000000"/>
+        </w:rPr>
+        <w:t xml:space="preserve"> Once this is determined, adjust the equation to reflect getting a single pair.</w:t>
+      </w:r>
+    </w:p>
+    <w:p>
+      <w:pPr>
+        <w:pStyle w:val="ListParagraph"/>
+        <w:widowControl w:val="0"/>
+        <w:numPr>
+          <w:ilvl w:val="0"/>
+          <w:numId w:val="7"/>
+        </w:numPr>
+        <w:autoSpaceDE w:val="0"/>
+        <w:autoSpaceDN w:val="0"/>
+        <w:adjustRightInd w:val="0"/>
+        <w:rPr>
+          <w:rFonts w:ascii="Times New Roman" w:hAnsi="Times New Roman" w:cs="Times New Roman"/>
+          <w:color w:val="000000"/>
+        </w:rPr>
+      </w:pPr>
+      <w:r>
+        <w:rPr>
+          <w:rFonts w:ascii="Times New Roman" w:hAnsi="Times New Roman" w:cs="Times New Roman"/>
+          <w:color w:val="000000"/>
+        </w:rPr>
+        <w:t>Fell – If the fell is different, allow you fingers to detect the differences between the socks.</w:t>
+      </w:r>
+    </w:p>
+    <w:p>
+      <w:pPr>
+        <w:pStyle w:val="ListParagraph"/>
+        <w:widowControl w:val="0"/>
+        <w:numPr>
+          <w:ilvl w:val="0"/>
+          <w:numId w:val="7"/>
+        </w:numPr>
+        <w:autoSpaceDE w:val="0"/>
+        <w:autoSpaceDN w:val="0"/>
+        <w:adjustRightInd w:val="0"/>
+        <w:rPr>
+          <w:rFonts w:ascii="Times New Roman" w:hAnsi="Times New Roman" w:cs="Times New Roman"/>
+          <w:color w:val="000000"/>
+        </w:rPr>
+      </w:pPr>
+      <w:r>
+        <w:rPr>
+          <w:rFonts w:ascii="Times New Roman" w:hAnsi="Times New Roman" w:cs="Times New Roman"/>
+          <w:color w:val="000000"/>
+        </w:rPr>
+        <w:t>Pre Packaged – Simply reach in and pull one out.</w:t>
+      </w:r>
+    </w:p>
+    <w:p>
+      <w:pPr>
+        <w:widowControl w:val="0"/>
+        <w:autoSpaceDE w:val="0"/>
+        <w:autoSpaceDN w:val="0"/>
+        <w:adjustRightInd w:val="0"/>
+        <w:rPr>
+          <w:rFonts w:ascii="Times New Roman" w:hAnsi="Times New Roman" w:cs="Times New Roman"/>
+          <w:color w:val="000000"/>
+        </w:rPr>
+      </w:pPr>
+      <w:bookmarkStart w:id="0" w:name="_GoBack"/>
+      <w:bookmarkEnd w:id="0"/>
+    </w:p>
+    <w:p>
+      <w:pPr>
+        <w:pStyle w:val="ListParagraph"/>
+        <w:widowControl w:val="0"/>
+        <w:numPr>
+          <w:ilvl w:val="0"/>
           <w:numId w:val="2"/>
         </w:numPr>
         <w:autoSpaceDE w:val="0"/>
@@ -1043,8 +1136,6 @@
         </w:rPr>
         <w:t>:</w:t>
       </w:r>
-      <w:bookmarkStart w:id="0" w:name="_GoBack"/>
-      <w:bookmarkEnd w:id="0"/>
     </w:p>
     <w:p>
       <w:pPr>
@@ -2191,6 +2282,119 @@
     </w:lvl>
   </w:abstractNum>
   <w:abstractNum w:abstractNumId="3">
+    <w:nsid w:val="3FD345D3"/>
+    <w:multiLevelType w:val="hybridMultilevel"/>
+    <w:tmpl w:val="002E4D4E"/>
+    <w:lvl w:ilvl="0" w:tplc="04090001">
+      <w:start w:val="1"/>
+      <w:numFmt w:val="bullet"/>
+      <w:lvlText w:val=""/>
+      <w:lvlJc w:val="left"/>
+      <w:pPr>
+        <w:ind w:left="1440" w:hanging="360"/>
+      </w:pPr>
+      <w:rPr>
+        <w:rFonts w:ascii="Symbol" w:hAnsi="Symbol" w:hint="default"/>
+      </w:rPr>
+    </w:lvl>
+    <w:lvl w:ilvl="1" w:tplc="04090003" w:tentative="1">
+      <w:start w:val="1"/>
+      <w:numFmt w:val="bullet"/>
+      <w:lvlText w:val="o"/>
+      <w:lvlJc w:val="left"/>
+      <w:pPr>
+        <w:ind w:left="2160" w:hanging="360"/>
+      </w:pPr>
+      <w:rPr>
+        <w:rFonts w:ascii="Courier New" w:hAnsi="Courier New" w:cs="Courier New" w:hint="default"/>
+      </w:rPr>
+    </w:lvl>
+    <w:lvl w:ilvl="2" w:tplc="04090005" w:tentative="1">
+      <w:start w:val="1"/>
+      <w:numFmt w:val="bullet"/>
+      <w:lvlText w:val=""/>
+      <w:lvlJc w:val="left"/>
+      <w:pPr>
+        <w:ind w:left="2880" w:hanging="360"/>
+      </w:pPr>
+      <w:rPr>
+        <w:rFonts w:ascii="Wingdings" w:hAnsi="Wingdings" w:hint="default"/>
+      </w:rPr>
+    </w:lvl>
+    <w:lvl w:ilvl="3" w:tplc="04090001" w:tentative="1">
+      <w:start w:val="1"/>
+      <w:numFmt w:val="bullet"/>
+      <w:lvlText w:val=""/>
+      <w:lvlJc w:val="left"/>
+      <w:pPr>
+        <w:ind w:left="3600" w:hanging="360"/>
+      </w:pPr>
+      <w:rPr>
+        <w:rFonts w:ascii="Symbol" w:hAnsi="Symbol" w:hint="default"/>
+      </w:rPr>
+    </w:lvl>
+    <w:lvl w:ilvl="4" w:tplc="04090003" w:tentative="1">
+      <w:start w:val="1"/>
+      <w:numFmt w:val="bullet"/>
+      <w:lvlText w:val="o"/>
+      <w:lvlJc w:val="left"/>
+      <w:pPr>
+        <w:ind w:left="4320" w:hanging="360"/>
+      </w:pPr>
+      <w:rPr>
+        <w:rFonts w:ascii="Courier New" w:hAnsi="Courier New" w:cs="Courier New" w:hint="default"/>
+      </w:rPr>
+    </w:lvl>
+    <w:lvl w:ilvl="5" w:tplc="04090005" w:tentative="1">
+      <w:start w:val="1"/>
+      <w:numFmt w:val="bullet"/>
+      <w:lvlText w:val=""/>
+      <w:lvlJc w:val="left"/>
+      <w:pPr>
+        <w:ind w:left="5040" w:hanging="360"/>
+      </w:pPr>
+      <w:rPr>
+        <w:rFonts w:ascii="Wingdings" w:hAnsi="Wingdings" w:hint="default"/>
+      </w:rPr>
+    </w:lvl>
+    <w:lvl w:ilvl="6" w:tplc="04090001" w:tentative="1">
+      <w:start w:val="1"/>
+      <w:numFmt w:val="bullet"/>
+      <w:lvlText w:val=""/>
+      <w:lvlJc w:val="left"/>
+      <w:pPr>
+        <w:ind w:left="5760" w:hanging="360"/>
+      </w:pPr>
+      <w:rPr>
+        <w:rFonts w:ascii="Symbol" w:hAnsi="Symbol" w:hint="default"/>
+      </w:rPr>
+    </w:lvl>
+    <w:lvl w:ilvl="7" w:tplc="04090003" w:tentative="1">
+      <w:start w:val="1"/>
+      <w:numFmt w:val="bullet"/>
+      <w:lvlText w:val="o"/>
+      <w:lvlJc w:val="left"/>
+      <w:pPr>
+        <w:ind w:left="6480" w:hanging="360"/>
+      </w:pPr>
+      <w:rPr>
+        <w:rFonts w:ascii="Courier New" w:hAnsi="Courier New" w:cs="Courier New" w:hint="default"/>
+      </w:rPr>
+    </w:lvl>
+    <w:lvl w:ilvl="8" w:tplc="04090005" w:tentative="1">
+      <w:start w:val="1"/>
+      <w:numFmt w:val="bullet"/>
+      <w:lvlText w:val=""/>
+      <w:lvlJc w:val="left"/>
+      <w:pPr>
+        <w:ind w:left="7200" w:hanging="360"/>
+      </w:pPr>
+      <w:rPr>
+        <w:rFonts w:ascii="Wingdings" w:hAnsi="Wingdings" w:hint="default"/>
+      </w:rPr>
+    </w:lvl>
+  </w:abstractNum>
+  <w:abstractNum w:abstractNumId="4">
     <w:nsid w:val="415222DD"/>
     <w:multiLevelType w:val="hybridMultilevel"/>
     <w:tmpl w:val="5D5AE0EE"/>
@@ -2276,7 +2480,7 @@
       </w:pPr>
     </w:lvl>
   </w:abstractNum>
-  <w:abstractNum w:abstractNumId="4">
+  <w:abstractNum w:abstractNumId="5">
     <w:nsid w:val="55C23683"/>
     <w:multiLevelType w:val="hybridMultilevel"/>
     <w:tmpl w:val="FE7EC620"/>
@@ -2362,7 +2566,7 @@
       </w:pPr>
     </w:lvl>
   </w:abstractNum>
-  <w:abstractNum w:abstractNumId="5">
+  <w:abstractNum w:abstractNumId="6">
     <w:nsid w:val="7BD03106"/>
     <w:multiLevelType w:val="hybridMultilevel"/>
     <w:tmpl w:val="EFBEF17A"/>
@@ -2479,19 +2683,22 @@
     <w:abstractNumId w:val="1"/>
   </w:num>
   <w:num w:numId="2">
-    <w:abstractNumId w:val="3"/>
+    <w:abstractNumId w:val="4"/>
   </w:num>
   <w:num w:numId="3">
-    <w:abstractNumId w:val="4"/>
+    <w:abstractNumId w:val="5"/>
   </w:num>
   <w:num w:numId="4">
-    <w:abstractNumId w:val="5"/>
+    <w:abstractNumId w:val="6"/>
   </w:num>
   <w:num w:numId="5">
     <w:abstractNumId w:val="2"/>
   </w:num>
   <w:num w:numId="6">
     <w:abstractNumId w:val="0"/>
+  </w:num>
+  <w:num w:numId="7">
+    <w:abstractNumId w:val="3"/>
   </w:num>
 </w:numbering>
 </file>
@@ -3431,7 +3638,7 @@
 </file>
 
 <file path=customXml/itemProps1.xml><?xml version="1.0" encoding="utf-8"?>
-<ds:datastoreItem xmlns:ds="http://schemas.openxmlformats.org/officeDocument/2006/customXml" ds:itemID="{89500EB3-F8C3-994C-A9D2-1CAF9D55C09B}">
+<ds:datastoreItem xmlns:ds="http://schemas.openxmlformats.org/officeDocument/2006/customXml" ds:itemID="{0DE5D0F7-1384-0148-A08C-755D2580739D}">
   <ds:schemaRefs>
     <ds:schemaRef ds:uri="http://schemas.openxmlformats.org/officeDocument/2006/bibliography"/>
   </ds:schemaRefs>

</xml_diff>

<commit_message>
Evaluate potential solutions for problem 2
</commit_message>
<xml_diff>
--- a/Mason_Juan_ProblemSolving.docx
+++ b/Mason_Juan_ProblemSolving.docx
@@ -1102,8 +1102,6 @@
           <w:color w:val="000000"/>
         </w:rPr>
       </w:pPr>
-      <w:bookmarkStart w:id="0" w:name="_GoBack"/>
-      <w:bookmarkEnd w:id="0"/>
     </w:p>
     <w:p>
       <w:pPr>
@@ -1136,6 +1134,106 @@
         </w:rPr>
         <w:t>:</w:t>
       </w:r>
+    </w:p>
+    <w:p>
+      <w:pPr>
+        <w:pStyle w:val="ListParagraph"/>
+        <w:widowControl w:val="0"/>
+        <w:numPr>
+          <w:ilvl w:val="0"/>
+          <w:numId w:val="8"/>
+        </w:numPr>
+        <w:autoSpaceDE w:val="0"/>
+        <w:autoSpaceDN w:val="0"/>
+        <w:adjustRightInd w:val="0"/>
+        <w:rPr>
+          <w:rFonts w:ascii="Times New Roman" w:hAnsi="Times New Roman" w:cs="Times New Roman"/>
+          <w:color w:val="000000"/>
+        </w:rPr>
+      </w:pPr>
+      <w:r>
+        <w:rPr>
+          <w:rFonts w:ascii="Times New Roman" w:hAnsi="Times New Roman" w:cs="Times New Roman"/>
+          <w:color w:val="000000"/>
+        </w:rPr>
+        <w:t>A mathematical equation will always work if time is allotted</w:t>
+      </w:r>
+      <w:r>
+        <w:rPr>
+          <w:rFonts w:ascii="Times New Roman" w:hAnsi="Times New Roman" w:cs="Times New Roman"/>
+          <w:color w:val="000000"/>
+        </w:rPr>
+        <w:t xml:space="preserve"> and if the person knows the correct equation to use</w:t>
+      </w:r>
+      <w:r>
+        <w:rPr>
+          <w:rFonts w:ascii="Times New Roman" w:hAnsi="Times New Roman" w:cs="Times New Roman"/>
+          <w:color w:val="000000"/>
+        </w:rPr>
+        <w:t>.</w:t>
+      </w:r>
+    </w:p>
+    <w:p>
+      <w:pPr>
+        <w:pStyle w:val="ListParagraph"/>
+        <w:widowControl w:val="0"/>
+        <w:numPr>
+          <w:ilvl w:val="0"/>
+          <w:numId w:val="8"/>
+        </w:numPr>
+        <w:autoSpaceDE w:val="0"/>
+        <w:autoSpaceDN w:val="0"/>
+        <w:adjustRightInd w:val="0"/>
+        <w:rPr>
+          <w:rFonts w:ascii="Times New Roman" w:hAnsi="Times New Roman" w:cs="Times New Roman"/>
+          <w:color w:val="000000"/>
+        </w:rPr>
+      </w:pPr>
+      <w:r>
+        <w:rPr>
+          <w:rFonts w:ascii="Times New Roman" w:hAnsi="Times New Roman" w:cs="Times New Roman"/>
+          <w:color w:val="000000"/>
+        </w:rPr>
+        <w:t>The fell method would only work if each color had its own texture.</w:t>
+      </w:r>
+    </w:p>
+    <w:p>
+      <w:pPr>
+        <w:pStyle w:val="ListParagraph"/>
+        <w:widowControl w:val="0"/>
+        <w:numPr>
+          <w:ilvl w:val="0"/>
+          <w:numId w:val="8"/>
+        </w:numPr>
+        <w:autoSpaceDE w:val="0"/>
+        <w:autoSpaceDN w:val="0"/>
+        <w:adjustRightInd w:val="0"/>
+        <w:rPr>
+          <w:rFonts w:ascii="Times New Roman" w:hAnsi="Times New Roman" w:cs="Times New Roman"/>
+          <w:color w:val="000000"/>
+        </w:rPr>
+      </w:pPr>
+      <w:r>
+        <w:rPr>
+          <w:rFonts w:ascii="Times New Roman" w:hAnsi="Times New Roman" w:cs="Times New Roman"/>
+          <w:color w:val="000000"/>
+        </w:rPr>
+        <w:t>If the socks were not prepackaged, the reach in pull method would truly be a shot in the dark.</w:t>
+      </w:r>
+    </w:p>
+    <w:p>
+      <w:pPr>
+        <w:widowControl w:val="0"/>
+        <w:autoSpaceDE w:val="0"/>
+        <w:autoSpaceDN w:val="0"/>
+        <w:adjustRightInd w:val="0"/>
+        <w:rPr>
+          <w:rFonts w:ascii="Times New Roman" w:hAnsi="Times New Roman" w:cs="Times New Roman"/>
+          <w:color w:val="000000"/>
+        </w:rPr>
+      </w:pPr>
+      <w:bookmarkStart w:id="0" w:name="_GoBack"/>
+      <w:bookmarkEnd w:id="0"/>
     </w:p>
     <w:p>
       <w:pPr>
@@ -2481,6 +2579,119 @@
     </w:lvl>
   </w:abstractNum>
   <w:abstractNum w:abstractNumId="5">
+    <w:nsid w:val="51573DFF"/>
+    <w:multiLevelType w:val="hybridMultilevel"/>
+    <w:tmpl w:val="27961218"/>
+    <w:lvl w:ilvl="0" w:tplc="04090001">
+      <w:start w:val="1"/>
+      <w:numFmt w:val="bullet"/>
+      <w:lvlText w:val=""/>
+      <w:lvlJc w:val="left"/>
+      <w:pPr>
+        <w:ind w:left="1440" w:hanging="360"/>
+      </w:pPr>
+      <w:rPr>
+        <w:rFonts w:ascii="Symbol" w:hAnsi="Symbol" w:hint="default"/>
+      </w:rPr>
+    </w:lvl>
+    <w:lvl w:ilvl="1" w:tplc="04090003" w:tentative="1">
+      <w:start w:val="1"/>
+      <w:numFmt w:val="bullet"/>
+      <w:lvlText w:val="o"/>
+      <w:lvlJc w:val="left"/>
+      <w:pPr>
+        <w:ind w:left="2160" w:hanging="360"/>
+      </w:pPr>
+      <w:rPr>
+        <w:rFonts w:ascii="Courier New" w:hAnsi="Courier New" w:cs="Courier New" w:hint="default"/>
+      </w:rPr>
+    </w:lvl>
+    <w:lvl w:ilvl="2" w:tplc="04090005" w:tentative="1">
+      <w:start w:val="1"/>
+      <w:numFmt w:val="bullet"/>
+      <w:lvlText w:val=""/>
+      <w:lvlJc w:val="left"/>
+      <w:pPr>
+        <w:ind w:left="2880" w:hanging="360"/>
+      </w:pPr>
+      <w:rPr>
+        <w:rFonts w:ascii="Wingdings" w:hAnsi="Wingdings" w:hint="default"/>
+      </w:rPr>
+    </w:lvl>
+    <w:lvl w:ilvl="3" w:tplc="04090001" w:tentative="1">
+      <w:start w:val="1"/>
+      <w:numFmt w:val="bullet"/>
+      <w:lvlText w:val=""/>
+      <w:lvlJc w:val="left"/>
+      <w:pPr>
+        <w:ind w:left="3600" w:hanging="360"/>
+      </w:pPr>
+      <w:rPr>
+        <w:rFonts w:ascii="Symbol" w:hAnsi="Symbol" w:hint="default"/>
+      </w:rPr>
+    </w:lvl>
+    <w:lvl w:ilvl="4" w:tplc="04090003" w:tentative="1">
+      <w:start w:val="1"/>
+      <w:numFmt w:val="bullet"/>
+      <w:lvlText w:val="o"/>
+      <w:lvlJc w:val="left"/>
+      <w:pPr>
+        <w:ind w:left="4320" w:hanging="360"/>
+      </w:pPr>
+      <w:rPr>
+        <w:rFonts w:ascii="Courier New" w:hAnsi="Courier New" w:cs="Courier New" w:hint="default"/>
+      </w:rPr>
+    </w:lvl>
+    <w:lvl w:ilvl="5" w:tplc="04090005" w:tentative="1">
+      <w:start w:val="1"/>
+      <w:numFmt w:val="bullet"/>
+      <w:lvlText w:val=""/>
+      <w:lvlJc w:val="left"/>
+      <w:pPr>
+        <w:ind w:left="5040" w:hanging="360"/>
+      </w:pPr>
+      <w:rPr>
+        <w:rFonts w:ascii="Wingdings" w:hAnsi="Wingdings" w:hint="default"/>
+      </w:rPr>
+    </w:lvl>
+    <w:lvl w:ilvl="6" w:tplc="04090001" w:tentative="1">
+      <w:start w:val="1"/>
+      <w:numFmt w:val="bullet"/>
+      <w:lvlText w:val=""/>
+      <w:lvlJc w:val="left"/>
+      <w:pPr>
+        <w:ind w:left="5760" w:hanging="360"/>
+      </w:pPr>
+      <w:rPr>
+        <w:rFonts w:ascii="Symbol" w:hAnsi="Symbol" w:hint="default"/>
+      </w:rPr>
+    </w:lvl>
+    <w:lvl w:ilvl="7" w:tplc="04090003" w:tentative="1">
+      <w:start w:val="1"/>
+      <w:numFmt w:val="bullet"/>
+      <w:lvlText w:val="o"/>
+      <w:lvlJc w:val="left"/>
+      <w:pPr>
+        <w:ind w:left="6480" w:hanging="360"/>
+      </w:pPr>
+      <w:rPr>
+        <w:rFonts w:ascii="Courier New" w:hAnsi="Courier New" w:cs="Courier New" w:hint="default"/>
+      </w:rPr>
+    </w:lvl>
+    <w:lvl w:ilvl="8" w:tplc="04090005" w:tentative="1">
+      <w:start w:val="1"/>
+      <w:numFmt w:val="bullet"/>
+      <w:lvlText w:val=""/>
+      <w:lvlJc w:val="left"/>
+      <w:pPr>
+        <w:ind w:left="7200" w:hanging="360"/>
+      </w:pPr>
+      <w:rPr>
+        <w:rFonts w:ascii="Wingdings" w:hAnsi="Wingdings" w:hint="default"/>
+      </w:rPr>
+    </w:lvl>
+  </w:abstractNum>
+  <w:abstractNum w:abstractNumId="6">
     <w:nsid w:val="55C23683"/>
     <w:multiLevelType w:val="hybridMultilevel"/>
     <w:tmpl w:val="FE7EC620"/>
@@ -2566,7 +2777,7 @@
       </w:pPr>
     </w:lvl>
   </w:abstractNum>
-  <w:abstractNum w:abstractNumId="6">
+  <w:abstractNum w:abstractNumId="7">
     <w:nsid w:val="7BD03106"/>
     <w:multiLevelType w:val="hybridMultilevel"/>
     <w:tmpl w:val="EFBEF17A"/>
@@ -2686,10 +2897,10 @@
     <w:abstractNumId w:val="4"/>
   </w:num>
   <w:num w:numId="3">
-    <w:abstractNumId w:val="5"/>
+    <w:abstractNumId w:val="6"/>
   </w:num>
   <w:num w:numId="4">
-    <w:abstractNumId w:val="6"/>
+    <w:abstractNumId w:val="7"/>
   </w:num>
   <w:num w:numId="5">
     <w:abstractNumId w:val="2"/>
@@ -2699,6 +2910,9 @@
   </w:num>
   <w:num w:numId="7">
     <w:abstractNumId w:val="3"/>
+  </w:num>
+  <w:num w:numId="8">
+    <w:abstractNumId w:val="5"/>
   </w:num>
 </w:numbering>
 </file>
@@ -3638,7 +3852,7 @@
 </file>
 
 <file path=customXml/itemProps1.xml><?xml version="1.0" encoding="utf-8"?>
-<ds:datastoreItem xmlns:ds="http://schemas.openxmlformats.org/officeDocument/2006/customXml" ds:itemID="{0DE5D0F7-1384-0148-A08C-755D2580739D}">
+<ds:datastoreItem xmlns:ds="http://schemas.openxmlformats.org/officeDocument/2006/customXml" ds:itemID="{DBF46E6F-FF01-FB49-928D-DCFAC6B8D61D}">
   <ds:schemaRefs>
     <ds:schemaRef ds:uri="http://schemas.openxmlformats.org/officeDocument/2006/bibliography"/>
   </ds:schemaRefs>

</xml_diff>

<commit_message>
Choose a solution for problem 2
</commit_message>
<xml_diff>
--- a/Mason_Juan_ProblemSolving.docx
+++ b/Mason_Juan_ProblemSolving.docx
@@ -822,13 +822,7 @@
         <w:rPr>
           <w:rFonts w:ascii="Times New Roman" w:hAnsi="Times New Roman" w:cs="Times New Roman"/>
         </w:rPr>
-        <w:t>Predict the number of time one would need to pull socks out of a drawer in the dark to get 1 matching</w:t>
-      </w:r>
-      <w:r>
-        <w:rPr>
-          <w:rFonts w:ascii="Times New Roman" w:hAnsi="Times New Roman" w:cs="Times New Roman"/>
-        </w:rPr>
-        <w:t xml:space="preserve"> pair of each of the 3 colors.</w:t>
+        <w:t>Predict the number of time one would need to pull socks out of a drawer in the dark to get 1 matching pair of each of the 3 colors.</w:t>
       </w:r>
     </w:p>
     <w:p>
@@ -1232,8 +1226,6 @@
           <w:color w:val="000000"/>
         </w:rPr>
       </w:pPr>
-      <w:bookmarkStart w:id="0" w:name="_GoBack"/>
-      <w:bookmarkEnd w:id="0"/>
     </w:p>
     <w:p>
       <w:pPr>
@@ -1259,6 +1251,136 @@
         </w:rPr>
         <w:t>Choose a solution and develop a plan to implement it:</w:t>
       </w:r>
+    </w:p>
+    <w:p>
+      <w:pPr>
+        <w:pStyle w:val="ListParagraph"/>
+        <w:widowControl w:val="0"/>
+        <w:numPr>
+          <w:ilvl w:val="0"/>
+          <w:numId w:val="9"/>
+        </w:numPr>
+        <w:autoSpaceDE w:val="0"/>
+        <w:autoSpaceDN w:val="0"/>
+        <w:adjustRightInd w:val="0"/>
+        <w:rPr>
+          <w:rFonts w:ascii="Times New Roman" w:hAnsi="Times New Roman" w:cs="Times New Roman"/>
+          <w:color w:val="000000"/>
+        </w:rPr>
+      </w:pPr>
+      <w:r>
+        <w:rPr>
+          <w:rFonts w:ascii="Times New Roman" w:hAnsi="Times New Roman" w:cs="Times New Roman"/>
+          <w:color w:val="000000"/>
+        </w:rPr>
+        <w:t xml:space="preserve">Math – First I would determine what % of the 20 socks </w:t>
+      </w:r>
+      <w:proofErr w:type="gramStart"/>
+      <w:r>
+        <w:rPr>
+          <w:rFonts w:ascii="Times New Roman" w:hAnsi="Times New Roman" w:cs="Times New Roman"/>
+          <w:color w:val="000000"/>
+        </w:rPr>
+        <w:t>are</w:t>
+      </w:r>
+      <w:proofErr w:type="gramEnd"/>
+      <w:r>
+        <w:rPr>
+          <w:rFonts w:ascii="Times New Roman" w:hAnsi="Times New Roman" w:cs="Times New Roman"/>
+          <w:color w:val="000000"/>
+        </w:rPr>
+        <w:t xml:space="preserve"> black. (</w:t>
+      </w:r>
+      <w:r>
+        <w:rPr>
+          <w:rFonts w:ascii="Times New Roman" w:hAnsi="Times New Roman" w:cs="Times New Roman"/>
+          <w:color w:val="000000"/>
+        </w:rPr>
+        <w:t>10/2</w:t>
+      </w:r>
+      <w:r>
+        <w:rPr>
+          <w:rFonts w:ascii="Times New Roman" w:hAnsi="Times New Roman" w:cs="Times New Roman"/>
+          <w:color w:val="000000"/>
+        </w:rPr>
+        <w:t>0 = 50%) Next I would determine what % o</w:t>
+      </w:r>
+      <w:r>
+        <w:rPr>
+          <w:rFonts w:ascii="Times New Roman" w:hAnsi="Times New Roman" w:cs="Times New Roman"/>
+          <w:color w:val="000000"/>
+        </w:rPr>
+        <w:t xml:space="preserve">f the 20 socks </w:t>
+      </w:r>
+      <w:proofErr w:type="gramStart"/>
+      <w:r>
+        <w:rPr>
+          <w:rFonts w:ascii="Times New Roman" w:hAnsi="Times New Roman" w:cs="Times New Roman"/>
+          <w:color w:val="000000"/>
+        </w:rPr>
+        <w:t>are</w:t>
+      </w:r>
+      <w:proofErr w:type="gramEnd"/>
+      <w:r>
+        <w:rPr>
+          <w:rFonts w:ascii="Times New Roman" w:hAnsi="Times New Roman" w:cs="Times New Roman"/>
+          <w:color w:val="000000"/>
+        </w:rPr>
+        <w:t xml:space="preserve"> brown. (6/20 = 3</w:t>
+      </w:r>
+      <w:r>
+        <w:rPr>
+          <w:rFonts w:ascii="Times New Roman" w:hAnsi="Times New Roman" w:cs="Times New Roman"/>
+          <w:color w:val="000000"/>
+        </w:rPr>
+        <w:t xml:space="preserve">0%) </w:t>
+      </w:r>
+      <w:r>
+        <w:rPr>
+          <w:rFonts w:ascii="Times New Roman" w:hAnsi="Times New Roman" w:cs="Times New Roman"/>
+          <w:color w:val="000000"/>
+        </w:rPr>
+        <w:t>Then</w:t>
+      </w:r>
+      <w:r>
+        <w:rPr>
+          <w:rFonts w:ascii="Times New Roman" w:hAnsi="Times New Roman" w:cs="Times New Roman"/>
+          <w:color w:val="000000"/>
+        </w:rPr>
+        <w:t xml:space="preserve"> I would determine what % o</w:t>
+      </w:r>
+      <w:r>
+        <w:rPr>
+          <w:rFonts w:ascii="Times New Roman" w:hAnsi="Times New Roman" w:cs="Times New Roman"/>
+          <w:color w:val="000000"/>
+        </w:rPr>
+        <w:t xml:space="preserve">f the 20 socks </w:t>
+      </w:r>
+      <w:proofErr w:type="gramStart"/>
+      <w:r>
+        <w:rPr>
+          <w:rFonts w:ascii="Times New Roman" w:hAnsi="Times New Roman" w:cs="Times New Roman"/>
+          <w:color w:val="000000"/>
+        </w:rPr>
+        <w:t>are</w:t>
+      </w:r>
+      <w:proofErr w:type="gramEnd"/>
+      <w:r>
+        <w:rPr>
+          <w:rFonts w:ascii="Times New Roman" w:hAnsi="Times New Roman" w:cs="Times New Roman"/>
+          <w:color w:val="000000"/>
+        </w:rPr>
+        <w:t xml:space="preserve"> white. (4/20 = 2</w:t>
+      </w:r>
+      <w:r>
+        <w:rPr>
+          <w:rFonts w:ascii="Times New Roman" w:hAnsi="Times New Roman" w:cs="Times New Roman"/>
+          <w:color w:val="000000"/>
+        </w:rPr>
+        <w:t>0%)</w:t>
+      </w:r>
+      <w:bookmarkStart w:id="0" w:name="_GoBack"/>
+      <w:bookmarkEnd w:id="0"/>
     </w:p>
     <w:p>
       <w:pPr>
@@ -2178,6 +2300,119 @@
     </w:lvl>
   </w:abstractNum>
   <w:abstractNum w:abstractNumId="1">
+    <w:nsid w:val="0D593B08"/>
+    <w:multiLevelType w:val="hybridMultilevel"/>
+    <w:tmpl w:val="B114F9A4"/>
+    <w:lvl w:ilvl="0" w:tplc="04090001">
+      <w:start w:val="1"/>
+      <w:numFmt w:val="bullet"/>
+      <w:lvlText w:val=""/>
+      <w:lvlJc w:val="left"/>
+      <w:pPr>
+        <w:ind w:left="1440" w:hanging="360"/>
+      </w:pPr>
+      <w:rPr>
+        <w:rFonts w:ascii="Symbol" w:hAnsi="Symbol" w:hint="default"/>
+      </w:rPr>
+    </w:lvl>
+    <w:lvl w:ilvl="1" w:tplc="04090003" w:tentative="1">
+      <w:start w:val="1"/>
+      <w:numFmt w:val="bullet"/>
+      <w:lvlText w:val="o"/>
+      <w:lvlJc w:val="left"/>
+      <w:pPr>
+        <w:ind w:left="2160" w:hanging="360"/>
+      </w:pPr>
+      <w:rPr>
+        <w:rFonts w:ascii="Courier New" w:hAnsi="Courier New" w:cs="Courier New" w:hint="default"/>
+      </w:rPr>
+    </w:lvl>
+    <w:lvl w:ilvl="2" w:tplc="04090005" w:tentative="1">
+      <w:start w:val="1"/>
+      <w:numFmt w:val="bullet"/>
+      <w:lvlText w:val=""/>
+      <w:lvlJc w:val="left"/>
+      <w:pPr>
+        <w:ind w:left="2880" w:hanging="360"/>
+      </w:pPr>
+      <w:rPr>
+        <w:rFonts w:ascii="Wingdings" w:hAnsi="Wingdings" w:hint="default"/>
+      </w:rPr>
+    </w:lvl>
+    <w:lvl w:ilvl="3" w:tplc="04090001" w:tentative="1">
+      <w:start w:val="1"/>
+      <w:numFmt w:val="bullet"/>
+      <w:lvlText w:val=""/>
+      <w:lvlJc w:val="left"/>
+      <w:pPr>
+        <w:ind w:left="3600" w:hanging="360"/>
+      </w:pPr>
+      <w:rPr>
+        <w:rFonts w:ascii="Symbol" w:hAnsi="Symbol" w:hint="default"/>
+      </w:rPr>
+    </w:lvl>
+    <w:lvl w:ilvl="4" w:tplc="04090003" w:tentative="1">
+      <w:start w:val="1"/>
+      <w:numFmt w:val="bullet"/>
+      <w:lvlText w:val="o"/>
+      <w:lvlJc w:val="left"/>
+      <w:pPr>
+        <w:ind w:left="4320" w:hanging="360"/>
+      </w:pPr>
+      <w:rPr>
+        <w:rFonts w:ascii="Courier New" w:hAnsi="Courier New" w:cs="Courier New" w:hint="default"/>
+      </w:rPr>
+    </w:lvl>
+    <w:lvl w:ilvl="5" w:tplc="04090005" w:tentative="1">
+      <w:start w:val="1"/>
+      <w:numFmt w:val="bullet"/>
+      <w:lvlText w:val=""/>
+      <w:lvlJc w:val="left"/>
+      <w:pPr>
+        <w:ind w:left="5040" w:hanging="360"/>
+      </w:pPr>
+      <w:rPr>
+        <w:rFonts w:ascii="Wingdings" w:hAnsi="Wingdings" w:hint="default"/>
+      </w:rPr>
+    </w:lvl>
+    <w:lvl w:ilvl="6" w:tplc="04090001" w:tentative="1">
+      <w:start w:val="1"/>
+      <w:numFmt w:val="bullet"/>
+      <w:lvlText w:val=""/>
+      <w:lvlJc w:val="left"/>
+      <w:pPr>
+        <w:ind w:left="5760" w:hanging="360"/>
+      </w:pPr>
+      <w:rPr>
+        <w:rFonts w:ascii="Symbol" w:hAnsi="Symbol" w:hint="default"/>
+      </w:rPr>
+    </w:lvl>
+    <w:lvl w:ilvl="7" w:tplc="04090003" w:tentative="1">
+      <w:start w:val="1"/>
+      <w:numFmt w:val="bullet"/>
+      <w:lvlText w:val="o"/>
+      <w:lvlJc w:val="left"/>
+      <w:pPr>
+        <w:ind w:left="6480" w:hanging="360"/>
+      </w:pPr>
+      <w:rPr>
+        <w:rFonts w:ascii="Courier New" w:hAnsi="Courier New" w:cs="Courier New" w:hint="default"/>
+      </w:rPr>
+    </w:lvl>
+    <w:lvl w:ilvl="8" w:tplc="04090005" w:tentative="1">
+      <w:start w:val="1"/>
+      <w:numFmt w:val="bullet"/>
+      <w:lvlText w:val=""/>
+      <w:lvlJc w:val="left"/>
+      <w:pPr>
+        <w:ind w:left="7200" w:hanging="360"/>
+      </w:pPr>
+      <w:rPr>
+        <w:rFonts w:ascii="Wingdings" w:hAnsi="Wingdings" w:hint="default"/>
+      </w:rPr>
+    </w:lvl>
+  </w:abstractNum>
+  <w:abstractNum w:abstractNumId="2">
     <w:nsid w:val="285F02B1"/>
     <w:multiLevelType w:val="hybridMultilevel"/>
     <w:tmpl w:val="16B4616E"/>
@@ -2266,7 +2501,7 @@
       </w:pPr>
     </w:lvl>
   </w:abstractNum>
-  <w:abstractNum w:abstractNumId="2">
+  <w:abstractNum w:abstractNumId="3">
     <w:nsid w:val="3F9F7C82"/>
     <w:multiLevelType w:val="hybridMultilevel"/>
     <w:tmpl w:val="B7F272B0"/>
@@ -2379,7 +2614,7 @@
       </w:rPr>
     </w:lvl>
   </w:abstractNum>
-  <w:abstractNum w:abstractNumId="3">
+  <w:abstractNum w:abstractNumId="4">
     <w:nsid w:val="3FD345D3"/>
     <w:multiLevelType w:val="hybridMultilevel"/>
     <w:tmpl w:val="002E4D4E"/>
@@ -2492,7 +2727,7 @@
       </w:rPr>
     </w:lvl>
   </w:abstractNum>
-  <w:abstractNum w:abstractNumId="4">
+  <w:abstractNum w:abstractNumId="5">
     <w:nsid w:val="415222DD"/>
     <w:multiLevelType w:val="hybridMultilevel"/>
     <w:tmpl w:val="5D5AE0EE"/>
@@ -2578,7 +2813,7 @@
       </w:pPr>
     </w:lvl>
   </w:abstractNum>
-  <w:abstractNum w:abstractNumId="5">
+  <w:abstractNum w:abstractNumId="6">
     <w:nsid w:val="51573DFF"/>
     <w:multiLevelType w:val="hybridMultilevel"/>
     <w:tmpl w:val="27961218"/>
@@ -2691,7 +2926,7 @@
       </w:rPr>
     </w:lvl>
   </w:abstractNum>
-  <w:abstractNum w:abstractNumId="6">
+  <w:abstractNum w:abstractNumId="7">
     <w:nsid w:val="55C23683"/>
     <w:multiLevelType w:val="hybridMultilevel"/>
     <w:tmpl w:val="FE7EC620"/>
@@ -2777,7 +3012,7 @@
       </w:pPr>
     </w:lvl>
   </w:abstractNum>
-  <w:abstractNum w:abstractNumId="7">
+  <w:abstractNum w:abstractNumId="8">
     <w:nsid w:val="7BD03106"/>
     <w:multiLevelType w:val="hybridMultilevel"/>
     <w:tmpl w:val="EFBEF17A"/>
@@ -2891,28 +3126,31 @@
     </w:lvl>
   </w:abstractNum>
   <w:num w:numId="1">
-    <w:abstractNumId w:val="1"/>
+    <w:abstractNumId w:val="2"/>
   </w:num>
   <w:num w:numId="2">
-    <w:abstractNumId w:val="4"/>
+    <w:abstractNumId w:val="5"/>
   </w:num>
   <w:num w:numId="3">
-    <w:abstractNumId w:val="6"/>
+    <w:abstractNumId w:val="7"/>
   </w:num>
   <w:num w:numId="4">
-    <w:abstractNumId w:val="7"/>
+    <w:abstractNumId w:val="8"/>
   </w:num>
   <w:num w:numId="5">
-    <w:abstractNumId w:val="2"/>
+    <w:abstractNumId w:val="3"/>
   </w:num>
   <w:num w:numId="6">
     <w:abstractNumId w:val="0"/>
   </w:num>
   <w:num w:numId="7">
-    <w:abstractNumId w:val="3"/>
+    <w:abstractNumId w:val="4"/>
   </w:num>
   <w:num w:numId="8">
-    <w:abstractNumId w:val="5"/>
+    <w:abstractNumId w:val="6"/>
+  </w:num>
+  <w:num w:numId="9">
+    <w:abstractNumId w:val="1"/>
   </w:num>
 </w:numbering>
 </file>
@@ -3852,7 +4090,7 @@
 </file>
 
 <file path=customXml/itemProps1.xml><?xml version="1.0" encoding="utf-8"?>
-<ds:datastoreItem xmlns:ds="http://schemas.openxmlformats.org/officeDocument/2006/customXml" ds:itemID="{DBF46E6F-FF01-FB49-928D-DCFAC6B8D61D}">
+<ds:datastoreItem xmlns:ds="http://schemas.openxmlformats.org/officeDocument/2006/customXml" ds:itemID="{830CE78F-BD30-9A4F-AA07-30DBED3C7D2C}">
   <ds:schemaRefs>
     <ds:schemaRef ds:uri="http://schemas.openxmlformats.org/officeDocument/2006/bibliography"/>
   </ds:schemaRefs>

</xml_diff>

<commit_message>
Add photo to solution for problem 2
</commit_message>
<xml_diff>
--- a/Mason_Juan_ProblemSolving.docx
+++ b/Mason_Juan_ProblemSolving.docx
@@ -1379,6 +1379,75 @@
         </w:rPr>
         <w:t>0%)</w:t>
       </w:r>
+    </w:p>
+    <w:p>
+      <w:pPr>
+        <w:pStyle w:val="ListParagraph"/>
+        <w:widowControl w:val="0"/>
+        <w:autoSpaceDE w:val="0"/>
+        <w:autoSpaceDN w:val="0"/>
+        <w:adjustRightInd w:val="0"/>
+        <w:ind w:left="1440"/>
+        <w:rPr>
+          <w:rFonts w:ascii="Times New Roman" w:hAnsi="Times New Roman" w:cs="Times New Roman"/>
+          <w:color w:val="000000"/>
+        </w:rPr>
+      </w:pPr>
+      <w:r>
+        <w:rPr>
+          <w:rFonts w:ascii="Times New Roman" w:hAnsi="Times New Roman" w:cs="Times New Roman"/>
+          <w:noProof/>
+          <w:color w:val="000000"/>
+        </w:rPr>
+        <w:drawing>
+          <wp:inline distT="0" distB="0" distL="0" distR="0" wp14:anchorId="6ABB23D2" wp14:editId="285A198A">
+            <wp:extent cx="2830803" cy="3036842"/>
+            <wp:effectExtent l="0" t="0" r="0" b="11430"/>
+            <wp:docPr id="2" name="Picture 2"/>
+            <wp:cNvGraphicFramePr>
+              <a:graphicFrameLocks xmlns:a="http://schemas.openxmlformats.org/drawingml/2006/main" noChangeAspect="1"/>
+            </wp:cNvGraphicFramePr>
+            <a:graphic xmlns:a="http://schemas.openxmlformats.org/drawingml/2006/main">
+              <a:graphicData uri="http://schemas.openxmlformats.org/drawingml/2006/picture">
+                <pic:pic xmlns:pic="http://schemas.openxmlformats.org/drawingml/2006/picture">
+                  <pic:nvPicPr>
+                    <pic:cNvPr id="0" name="Picture 2"/>
+                    <pic:cNvPicPr>
+                      <a:picLocks noChangeAspect="1" noChangeArrowheads="1"/>
+                    </pic:cNvPicPr>
+                  </pic:nvPicPr>
+                  <pic:blipFill>
+                    <a:blip r:embed="rId10">
+                      <a:extLst>
+                        <a:ext uri="{28A0092B-C50C-407E-A947-70E740481C1C}">
+                          <a14:useLocalDpi xmlns:a14="http://schemas.microsoft.com/office/drawing/2010/main" val="0"/>
+                        </a:ext>
+                      </a:extLst>
+                    </a:blip>
+                    <a:srcRect/>
+                    <a:stretch>
+                      <a:fillRect/>
+                    </a:stretch>
+                  </pic:blipFill>
+                  <pic:spPr bwMode="auto">
+                    <a:xfrm>
+                      <a:off x="0" y="0"/>
+                      <a:ext cx="2830803" cy="3036842"/>
+                    </a:xfrm>
+                    <a:prstGeom prst="rect">
+                      <a:avLst/>
+                    </a:prstGeom>
+                    <a:noFill/>
+                    <a:ln>
+                      <a:noFill/>
+                    </a:ln>
+                  </pic:spPr>
+                </pic:pic>
+              </a:graphicData>
+            </a:graphic>
+          </wp:inline>
+        </w:drawing>
+      </w:r>
       <w:bookmarkStart w:id="0" w:name="_GoBack"/>
       <w:bookmarkEnd w:id="0"/>
     </w:p>
@@ -1837,6 +1906,19 @@
         <w:t>1000</w:t>
       </w:r>
       <w:proofErr w:type="gramEnd"/>
+    </w:p>
+    <w:p>
+      <w:pPr>
+        <w:widowControl w:val="0"/>
+        <w:autoSpaceDE w:val="0"/>
+        <w:autoSpaceDN w:val="0"/>
+        <w:adjustRightInd w:val="0"/>
+        <w:ind w:left="720"/>
+        <w:rPr>
+          <w:rFonts w:ascii="Times New Roman" w:hAnsi="Times New Roman" w:cs="Times New Roman"/>
+          <w:color w:val="000000"/>
+        </w:rPr>
+      </w:pPr>
     </w:p>
     <w:p>
       <w:pPr>
@@ -2008,8 +2090,8 @@
       </w:pPr>
     </w:p>
     <w:sectPr>
-      <w:headerReference w:type="even" r:id="rId10"/>
-      <w:headerReference w:type="default" r:id="rId11"/>
+      <w:headerReference w:type="even" r:id="rId11"/>
+      <w:headerReference w:type="default" r:id="rId12"/>
       <w:pgSz w:w="12240" w:h="15840"/>
       <w:pgMar w:top="1440" w:right="1800" w:bottom="1440" w:left="1800" w:header="720" w:footer="720" w:gutter="0"/>
       <w:cols w:space="720"/>
@@ -2109,7 +2191,7 @@
               <w:rFonts w:ascii="Cambria" w:hAnsi="Cambria"/>
               <w:noProof/>
             </w:rPr>
-            <w:t>2</w:t>
+            <w:t>4</w:t>
           </w:r>
           <w:r>
             <w:rPr>
@@ -4090,7 +4172,7 @@
 </file>
 
 <file path=customXml/itemProps1.xml><?xml version="1.0" encoding="utf-8"?>
-<ds:datastoreItem xmlns:ds="http://schemas.openxmlformats.org/officeDocument/2006/customXml" ds:itemID="{830CE78F-BD30-9A4F-AA07-30DBED3C7D2C}">
+<ds:datastoreItem xmlns:ds="http://schemas.openxmlformats.org/officeDocument/2006/customXml" ds:itemID="{EA84FB58-C610-F54C-AD6B-4D8AD07023B8}">
   <ds:schemaRefs>
     <ds:schemaRef ds:uri="http://schemas.openxmlformats.org/officeDocument/2006/bibliography"/>
   </ds:schemaRefs>

</xml_diff>

<commit_message>
Break down problem 3
</commit_message>
<xml_diff>
--- a/Mason_Juan_ProblemSolving.docx
+++ b/Mason_Juan_ProblemSolving.docx
@@ -1888,8 +1888,6 @@
         </w:rPr>
         <w:t>:</w:t>
       </w:r>
-      <w:bookmarkStart w:id="0" w:name="_GoBack"/>
-      <w:bookmarkEnd w:id="0"/>
     </w:p>
     <w:p>
       <w:pPr>
@@ -1910,30 +1908,6 @@
       <w:r>
         <w:rPr>
           <w:rFonts w:ascii="Times New Roman" w:hAnsi="Times New Roman" w:cs="Times New Roman"/>
-          <w:color w:val="000000"/>
-        </w:rPr>
-        <w:t>Understand her counting method</w:t>
-      </w:r>
-    </w:p>
-    <w:p>
-      <w:pPr>
-        <w:pStyle w:val="ListParagraph"/>
-        <w:widowControl w:val="0"/>
-        <w:numPr>
-          <w:ilvl w:val="0"/>
-          <w:numId w:val="10"/>
-        </w:numPr>
-        <w:autoSpaceDE w:val="0"/>
-        <w:autoSpaceDN w:val="0"/>
-        <w:adjustRightInd w:val="0"/>
-        <w:rPr>
-          <w:rFonts w:ascii="Times New Roman" w:hAnsi="Times New Roman" w:cs="Times New Roman"/>
-          <w:color w:val="000000"/>
-        </w:rPr>
-      </w:pPr>
-      <w:r>
-        <w:rPr>
-          <w:rFonts w:ascii="Times New Roman" w:hAnsi="Times New Roman" w:cs="Times New Roman"/>
         </w:rPr>
         <w:t>Figure out the finger she would land on using her counting method.</w:t>
       </w:r>
@@ -1968,6 +1942,70 @@
           <w:color w:val="000000"/>
         </w:rPr>
         <w:t>:</w:t>
+      </w:r>
+    </w:p>
+    <w:p>
+      <w:pPr>
+        <w:pStyle w:val="ListParagraph"/>
+        <w:widowControl w:val="0"/>
+        <w:numPr>
+          <w:ilvl w:val="0"/>
+          <w:numId w:val="12"/>
+        </w:numPr>
+        <w:autoSpaceDE w:val="0"/>
+        <w:autoSpaceDN w:val="0"/>
+        <w:adjustRightInd w:val="0"/>
+        <w:rPr>
+          <w:rFonts w:ascii="Times New Roman" w:hAnsi="Times New Roman" w:cs="Times New Roman"/>
+          <w:color w:val="000000"/>
+        </w:rPr>
+      </w:pPr>
+      <w:r>
+        <w:rPr>
+          <w:rFonts w:ascii="Times New Roman" w:hAnsi="Times New Roman" w:cs="Times New Roman"/>
+          <w:color w:val="000000"/>
+        </w:rPr>
+        <w:t>Understand her counting method</w:t>
+      </w:r>
+      <w:r>
+        <w:rPr>
+          <w:rFonts w:ascii="Times New Roman" w:hAnsi="Times New Roman" w:cs="Times New Roman"/>
+          <w:color w:val="000000"/>
+        </w:rPr>
+        <w:t>.</w:t>
+      </w:r>
+    </w:p>
+    <w:p>
+      <w:pPr>
+        <w:pStyle w:val="ListParagraph"/>
+        <w:widowControl w:val="0"/>
+        <w:numPr>
+          <w:ilvl w:val="0"/>
+          <w:numId w:val="11"/>
+        </w:numPr>
+        <w:autoSpaceDE w:val="0"/>
+        <w:autoSpaceDN w:val="0"/>
+        <w:adjustRightInd w:val="0"/>
+        <w:rPr>
+          <w:rFonts w:ascii="Times New Roman" w:hAnsi="Times New Roman" w:cs="Times New Roman"/>
+          <w:color w:val="000000"/>
+        </w:rPr>
+      </w:pPr>
+      <w:r>
+        <w:rPr>
+          <w:rFonts w:ascii="Times New Roman" w:hAnsi="Times New Roman" w:cs="Times New Roman"/>
+          <w:color w:val="000000"/>
+        </w:rPr>
+        <w:t>Check for a mathematical pattern</w:t>
+      </w:r>
+      <w:bookmarkStart w:id="0" w:name="_GoBack"/>
+      <w:bookmarkEnd w:id="0"/>
+      <w:r>
+        <w:rPr>
+          <w:rFonts w:ascii="Times New Roman" w:hAnsi="Times New Roman" w:cs="Times New Roman"/>
+          <w:color w:val="000000"/>
+        </w:rPr>
+        <w:t>.</w:t>
       </w:r>
     </w:p>
     <w:p>
@@ -2268,6 +2306,119 @@
 <file path=word/numbering.xml><?xml version="1.0" encoding="utf-8"?>
 <w:numbering xmlns:wpc="http://schemas.microsoft.com/office/word/2010/wordprocessingCanvas" xmlns:mo="http://schemas.microsoft.com/office/mac/office/2008/main" xmlns:mc="http://schemas.openxmlformats.org/markup-compatibility/2006" xmlns:mv="urn:schemas-microsoft-com:mac:vml" xmlns:o="urn:schemas-microsoft-com:office:office" xmlns:r="http://schemas.openxmlformats.org/officeDocument/2006/relationships" xmlns:m="http://schemas.openxmlformats.org/officeDocument/2006/math" xmlns:v="urn:schemas-microsoft-com:vml" xmlns:wp14="http://schemas.microsoft.com/office/word/2010/wordprocessingDrawing" xmlns:wp="http://schemas.openxmlformats.org/drawingml/2006/wordprocessingDrawing" xmlns:w10="urn:schemas-microsoft-com:office:word" xmlns:w="http://schemas.openxmlformats.org/wordprocessingml/2006/main" xmlns:w14="http://schemas.microsoft.com/office/word/2010/wordml" xmlns:wpg="http://schemas.microsoft.com/office/word/2010/wordprocessingGroup" xmlns:wpi="http://schemas.microsoft.com/office/word/2010/wordprocessingInk" xmlns:wne="http://schemas.microsoft.com/office/word/2006/wordml" xmlns:wps="http://schemas.microsoft.com/office/word/2010/wordprocessingShape" mc:Ignorable="w14 wp14">
   <w:abstractNum w:abstractNumId="0">
+    <w:nsid w:val="00D46A62"/>
+    <w:multiLevelType w:val="hybridMultilevel"/>
+    <w:tmpl w:val="FC5AC76E"/>
+    <w:lvl w:ilvl="0" w:tplc="04090001">
+      <w:start w:val="1"/>
+      <w:numFmt w:val="bullet"/>
+      <w:lvlText w:val=""/>
+      <w:lvlJc w:val="left"/>
+      <w:pPr>
+        <w:ind w:left="1440" w:hanging="360"/>
+      </w:pPr>
+      <w:rPr>
+        <w:rFonts w:ascii="Symbol" w:hAnsi="Symbol" w:hint="default"/>
+      </w:rPr>
+    </w:lvl>
+    <w:lvl w:ilvl="1" w:tplc="04090003" w:tentative="1">
+      <w:start w:val="1"/>
+      <w:numFmt w:val="bullet"/>
+      <w:lvlText w:val="o"/>
+      <w:lvlJc w:val="left"/>
+      <w:pPr>
+        <w:ind w:left="2160" w:hanging="360"/>
+      </w:pPr>
+      <w:rPr>
+        <w:rFonts w:ascii="Courier New" w:hAnsi="Courier New" w:cs="Courier New" w:hint="default"/>
+      </w:rPr>
+    </w:lvl>
+    <w:lvl w:ilvl="2" w:tplc="04090005" w:tentative="1">
+      <w:start w:val="1"/>
+      <w:numFmt w:val="bullet"/>
+      <w:lvlText w:val=""/>
+      <w:lvlJc w:val="left"/>
+      <w:pPr>
+        <w:ind w:left="2880" w:hanging="360"/>
+      </w:pPr>
+      <w:rPr>
+        <w:rFonts w:ascii="Wingdings" w:hAnsi="Wingdings" w:hint="default"/>
+      </w:rPr>
+    </w:lvl>
+    <w:lvl w:ilvl="3" w:tplc="04090001" w:tentative="1">
+      <w:start w:val="1"/>
+      <w:numFmt w:val="bullet"/>
+      <w:lvlText w:val=""/>
+      <w:lvlJc w:val="left"/>
+      <w:pPr>
+        <w:ind w:left="3600" w:hanging="360"/>
+      </w:pPr>
+      <w:rPr>
+        <w:rFonts w:ascii="Symbol" w:hAnsi="Symbol" w:hint="default"/>
+      </w:rPr>
+    </w:lvl>
+    <w:lvl w:ilvl="4" w:tplc="04090003" w:tentative="1">
+      <w:start w:val="1"/>
+      <w:numFmt w:val="bullet"/>
+      <w:lvlText w:val="o"/>
+      <w:lvlJc w:val="left"/>
+      <w:pPr>
+        <w:ind w:left="4320" w:hanging="360"/>
+      </w:pPr>
+      <w:rPr>
+        <w:rFonts w:ascii="Courier New" w:hAnsi="Courier New" w:cs="Courier New" w:hint="default"/>
+      </w:rPr>
+    </w:lvl>
+    <w:lvl w:ilvl="5" w:tplc="04090005" w:tentative="1">
+      <w:start w:val="1"/>
+      <w:numFmt w:val="bullet"/>
+      <w:lvlText w:val=""/>
+      <w:lvlJc w:val="left"/>
+      <w:pPr>
+        <w:ind w:left="5040" w:hanging="360"/>
+      </w:pPr>
+      <w:rPr>
+        <w:rFonts w:ascii="Wingdings" w:hAnsi="Wingdings" w:hint="default"/>
+      </w:rPr>
+    </w:lvl>
+    <w:lvl w:ilvl="6" w:tplc="04090001" w:tentative="1">
+      <w:start w:val="1"/>
+      <w:numFmt w:val="bullet"/>
+      <w:lvlText w:val=""/>
+      <w:lvlJc w:val="left"/>
+      <w:pPr>
+        <w:ind w:left="5760" w:hanging="360"/>
+      </w:pPr>
+      <w:rPr>
+        <w:rFonts w:ascii="Symbol" w:hAnsi="Symbol" w:hint="default"/>
+      </w:rPr>
+    </w:lvl>
+    <w:lvl w:ilvl="7" w:tplc="04090003" w:tentative="1">
+      <w:start w:val="1"/>
+      <w:numFmt w:val="bullet"/>
+      <w:lvlText w:val="o"/>
+      <w:lvlJc w:val="left"/>
+      <w:pPr>
+        <w:ind w:left="6480" w:hanging="360"/>
+      </w:pPr>
+      <w:rPr>
+        <w:rFonts w:ascii="Courier New" w:hAnsi="Courier New" w:cs="Courier New" w:hint="default"/>
+      </w:rPr>
+    </w:lvl>
+    <w:lvl w:ilvl="8" w:tplc="04090005" w:tentative="1">
+      <w:start w:val="1"/>
+      <w:numFmt w:val="bullet"/>
+      <w:lvlText w:val=""/>
+      <w:lvlJc w:val="left"/>
+      <w:pPr>
+        <w:ind w:left="7200" w:hanging="360"/>
+      </w:pPr>
+      <w:rPr>
+        <w:rFonts w:ascii="Wingdings" w:hAnsi="Wingdings" w:hint="default"/>
+      </w:rPr>
+    </w:lvl>
+  </w:abstractNum>
+  <w:abstractNum w:abstractNumId="1">
     <w:nsid w:val="0AB31B75"/>
     <w:multiLevelType w:val="hybridMultilevel"/>
     <w:tmpl w:val="1F5A40D8"/>
@@ -2356,7 +2507,7 @@
       </w:pPr>
     </w:lvl>
   </w:abstractNum>
-  <w:abstractNum w:abstractNumId="1">
+  <w:abstractNum w:abstractNumId="2">
     <w:nsid w:val="0D593B08"/>
     <w:multiLevelType w:val="hybridMultilevel"/>
     <w:tmpl w:val="B114F9A4"/>
@@ -2469,7 +2620,120 @@
       </w:rPr>
     </w:lvl>
   </w:abstractNum>
-  <w:abstractNum w:abstractNumId="2">
+  <w:abstractNum w:abstractNumId="3">
+    <w:nsid w:val="18856DB8"/>
+    <w:multiLevelType w:val="hybridMultilevel"/>
+    <w:tmpl w:val="CFD4B84E"/>
+    <w:lvl w:ilvl="0" w:tplc="04090001">
+      <w:start w:val="1"/>
+      <w:numFmt w:val="bullet"/>
+      <w:lvlText w:val=""/>
+      <w:lvlJc w:val="left"/>
+      <w:pPr>
+        <w:ind w:left="1440" w:hanging="360"/>
+      </w:pPr>
+      <w:rPr>
+        <w:rFonts w:ascii="Symbol" w:hAnsi="Symbol" w:hint="default"/>
+      </w:rPr>
+    </w:lvl>
+    <w:lvl w:ilvl="1" w:tplc="04090003" w:tentative="1">
+      <w:start w:val="1"/>
+      <w:numFmt w:val="bullet"/>
+      <w:lvlText w:val="o"/>
+      <w:lvlJc w:val="left"/>
+      <w:pPr>
+        <w:ind w:left="2160" w:hanging="360"/>
+      </w:pPr>
+      <w:rPr>
+        <w:rFonts w:ascii="Courier New" w:hAnsi="Courier New" w:cs="Courier New" w:hint="default"/>
+      </w:rPr>
+    </w:lvl>
+    <w:lvl w:ilvl="2" w:tplc="04090005" w:tentative="1">
+      <w:start w:val="1"/>
+      <w:numFmt w:val="bullet"/>
+      <w:lvlText w:val=""/>
+      <w:lvlJc w:val="left"/>
+      <w:pPr>
+        <w:ind w:left="2880" w:hanging="360"/>
+      </w:pPr>
+      <w:rPr>
+        <w:rFonts w:ascii="Wingdings" w:hAnsi="Wingdings" w:hint="default"/>
+      </w:rPr>
+    </w:lvl>
+    <w:lvl w:ilvl="3" w:tplc="04090001" w:tentative="1">
+      <w:start w:val="1"/>
+      <w:numFmt w:val="bullet"/>
+      <w:lvlText w:val=""/>
+      <w:lvlJc w:val="left"/>
+      <w:pPr>
+        <w:ind w:left="3600" w:hanging="360"/>
+      </w:pPr>
+      <w:rPr>
+        <w:rFonts w:ascii="Symbol" w:hAnsi="Symbol" w:hint="default"/>
+      </w:rPr>
+    </w:lvl>
+    <w:lvl w:ilvl="4" w:tplc="04090003" w:tentative="1">
+      <w:start w:val="1"/>
+      <w:numFmt w:val="bullet"/>
+      <w:lvlText w:val="o"/>
+      <w:lvlJc w:val="left"/>
+      <w:pPr>
+        <w:ind w:left="4320" w:hanging="360"/>
+      </w:pPr>
+      <w:rPr>
+        <w:rFonts w:ascii="Courier New" w:hAnsi="Courier New" w:cs="Courier New" w:hint="default"/>
+      </w:rPr>
+    </w:lvl>
+    <w:lvl w:ilvl="5" w:tplc="04090005" w:tentative="1">
+      <w:start w:val="1"/>
+      <w:numFmt w:val="bullet"/>
+      <w:lvlText w:val=""/>
+      <w:lvlJc w:val="left"/>
+      <w:pPr>
+        <w:ind w:left="5040" w:hanging="360"/>
+      </w:pPr>
+      <w:rPr>
+        <w:rFonts w:ascii="Wingdings" w:hAnsi="Wingdings" w:hint="default"/>
+      </w:rPr>
+    </w:lvl>
+    <w:lvl w:ilvl="6" w:tplc="04090001" w:tentative="1">
+      <w:start w:val="1"/>
+      <w:numFmt w:val="bullet"/>
+      <w:lvlText w:val=""/>
+      <w:lvlJc w:val="left"/>
+      <w:pPr>
+        <w:ind w:left="5760" w:hanging="360"/>
+      </w:pPr>
+      <w:rPr>
+        <w:rFonts w:ascii="Symbol" w:hAnsi="Symbol" w:hint="default"/>
+      </w:rPr>
+    </w:lvl>
+    <w:lvl w:ilvl="7" w:tplc="04090003" w:tentative="1">
+      <w:start w:val="1"/>
+      <w:numFmt w:val="bullet"/>
+      <w:lvlText w:val="o"/>
+      <w:lvlJc w:val="left"/>
+      <w:pPr>
+        <w:ind w:left="6480" w:hanging="360"/>
+      </w:pPr>
+      <w:rPr>
+        <w:rFonts w:ascii="Courier New" w:hAnsi="Courier New" w:cs="Courier New" w:hint="default"/>
+      </w:rPr>
+    </w:lvl>
+    <w:lvl w:ilvl="8" w:tplc="04090005" w:tentative="1">
+      <w:start w:val="1"/>
+      <w:numFmt w:val="bullet"/>
+      <w:lvlText w:val=""/>
+      <w:lvlJc w:val="left"/>
+      <w:pPr>
+        <w:ind w:left="7200" w:hanging="360"/>
+      </w:pPr>
+      <w:rPr>
+        <w:rFonts w:ascii="Wingdings" w:hAnsi="Wingdings" w:hint="default"/>
+      </w:rPr>
+    </w:lvl>
+  </w:abstractNum>
+  <w:abstractNum w:abstractNumId="4">
     <w:nsid w:val="285F02B1"/>
     <w:multiLevelType w:val="hybridMultilevel"/>
     <w:tmpl w:val="16B4616E"/>
@@ -2558,7 +2822,7 @@
       </w:pPr>
     </w:lvl>
   </w:abstractNum>
-  <w:abstractNum w:abstractNumId="3">
+  <w:abstractNum w:abstractNumId="5">
     <w:nsid w:val="3F9F7C82"/>
     <w:multiLevelType w:val="hybridMultilevel"/>
     <w:tmpl w:val="B7F272B0"/>
@@ -2671,7 +2935,7 @@
       </w:rPr>
     </w:lvl>
   </w:abstractNum>
-  <w:abstractNum w:abstractNumId="4">
+  <w:abstractNum w:abstractNumId="6">
     <w:nsid w:val="3FD345D3"/>
     <w:multiLevelType w:val="hybridMultilevel"/>
     <w:tmpl w:val="002E4D4E"/>
@@ -2784,7 +3048,7 @@
       </w:rPr>
     </w:lvl>
   </w:abstractNum>
-  <w:abstractNum w:abstractNumId="5">
+  <w:abstractNum w:abstractNumId="7">
     <w:nsid w:val="415222DD"/>
     <w:multiLevelType w:val="hybridMultilevel"/>
     <w:tmpl w:val="5D5AE0EE"/>
@@ -2870,7 +3134,7 @@
       </w:pPr>
     </w:lvl>
   </w:abstractNum>
-  <w:abstractNum w:abstractNumId="6">
+  <w:abstractNum w:abstractNumId="8">
     <w:nsid w:val="51573DFF"/>
     <w:multiLevelType w:val="hybridMultilevel"/>
     <w:tmpl w:val="27961218"/>
@@ -2983,7 +3247,7 @@
       </w:rPr>
     </w:lvl>
   </w:abstractNum>
-  <w:abstractNum w:abstractNumId="7">
+  <w:abstractNum w:abstractNumId="9">
     <w:nsid w:val="55C23683"/>
     <w:multiLevelType w:val="hybridMultilevel"/>
     <w:tmpl w:val="FE7EC620"/>
@@ -3069,7 +3333,7 @@
       </w:pPr>
     </w:lvl>
   </w:abstractNum>
-  <w:abstractNum w:abstractNumId="8">
+  <w:abstractNum w:abstractNumId="10">
     <w:nsid w:val="7BD03106"/>
     <w:multiLevelType w:val="hybridMultilevel"/>
     <w:tmpl w:val="EFBEF17A"/>
@@ -3182,7 +3446,7 @@
       </w:rPr>
     </w:lvl>
   </w:abstractNum>
-  <w:abstractNum w:abstractNumId="9">
+  <w:abstractNum w:abstractNumId="11">
     <w:nsid w:val="7C8D0571"/>
     <w:multiLevelType w:val="hybridMultilevel"/>
     <w:tmpl w:val="C60C3534"/>
@@ -3296,34 +3560,40 @@
     </w:lvl>
   </w:abstractNum>
   <w:num w:numId="1">
+    <w:abstractNumId w:val="4"/>
+  </w:num>
+  <w:num w:numId="2">
+    <w:abstractNumId w:val="7"/>
+  </w:num>
+  <w:num w:numId="3">
+    <w:abstractNumId w:val="9"/>
+  </w:num>
+  <w:num w:numId="4">
+    <w:abstractNumId w:val="10"/>
+  </w:num>
+  <w:num w:numId="5">
+    <w:abstractNumId w:val="5"/>
+  </w:num>
+  <w:num w:numId="6">
+    <w:abstractNumId w:val="1"/>
+  </w:num>
+  <w:num w:numId="7">
+    <w:abstractNumId w:val="6"/>
+  </w:num>
+  <w:num w:numId="8">
+    <w:abstractNumId w:val="8"/>
+  </w:num>
+  <w:num w:numId="9">
     <w:abstractNumId w:val="2"/>
   </w:num>
-  <w:num w:numId="2">
-    <w:abstractNumId w:val="5"/>
+  <w:num w:numId="10">
+    <w:abstractNumId w:val="11"/>
   </w:num>
-  <w:num w:numId="3">
-    <w:abstractNumId w:val="7"/>
-  </w:num>
-  <w:num w:numId="4">
-    <w:abstractNumId w:val="8"/>
-  </w:num>
-  <w:num w:numId="5">
+  <w:num w:numId="11">
     <w:abstractNumId w:val="3"/>
   </w:num>
-  <w:num w:numId="6">
+  <w:num w:numId="12">
     <w:abstractNumId w:val="0"/>
-  </w:num>
-  <w:num w:numId="7">
-    <w:abstractNumId w:val="4"/>
-  </w:num>
-  <w:num w:numId="8">
-    <w:abstractNumId w:val="6"/>
-  </w:num>
-  <w:num w:numId="9">
-    <w:abstractNumId w:val="1"/>
-  </w:num>
-  <w:num w:numId="10">
-    <w:abstractNumId w:val="9"/>
   </w:num>
 </w:numbering>
 </file>
@@ -4263,7 +4533,7 @@
 </file>
 
 <file path=customXml/itemProps1.xml><?xml version="1.0" encoding="utf-8"?>
-<ds:datastoreItem xmlns:ds="http://schemas.openxmlformats.org/officeDocument/2006/customXml" ds:itemID="{AB1F4241-C342-6243-ADD0-3C67C7F63893}">
+<ds:datastoreItem xmlns:ds="http://schemas.openxmlformats.org/officeDocument/2006/customXml" ds:itemID="{E2391E4B-D121-B541-B5DF-2529277D07D4}">
   <ds:schemaRefs>
     <ds:schemaRef ds:uri="http://schemas.openxmlformats.org/officeDocument/2006/bibliography"/>
   </ds:schemaRefs>

</xml_diff>

<commit_message>
Identify potential solutions for problem 3
</commit_message>
<xml_diff>
--- a/Mason_Juan_ProblemSolving.docx
+++ b/Mason_Juan_ProblemSolving.docx
@@ -1996,16 +1996,7 @@
           <w:rFonts w:ascii="Times New Roman" w:hAnsi="Times New Roman" w:cs="Times New Roman"/>
           <w:color w:val="000000"/>
         </w:rPr>
-        <w:t>Check for a mathematical pattern</w:t>
-      </w:r>
-      <w:bookmarkStart w:id="0" w:name="_GoBack"/>
-      <w:bookmarkEnd w:id="0"/>
-      <w:r>
-        <w:rPr>
-          <w:rFonts w:ascii="Times New Roman" w:hAnsi="Times New Roman" w:cs="Times New Roman"/>
-          <w:color w:val="000000"/>
-        </w:rPr>
-        <w:t>.</w:t>
+        <w:t>Check for a mathematical pattern.</w:t>
       </w:r>
     </w:p>
     <w:p>
@@ -2032,6 +2023,56 @@
         </w:rPr>
         <w:t>Identify potential solutions:</w:t>
       </w:r>
+    </w:p>
+    <w:p>
+      <w:pPr>
+        <w:pStyle w:val="ListParagraph"/>
+        <w:widowControl w:val="0"/>
+        <w:numPr>
+          <w:ilvl w:val="0"/>
+          <w:numId w:val="13"/>
+        </w:numPr>
+        <w:autoSpaceDE w:val="0"/>
+        <w:autoSpaceDN w:val="0"/>
+        <w:adjustRightInd w:val="0"/>
+        <w:rPr>
+          <w:rFonts w:ascii="Times New Roman" w:hAnsi="Times New Roman" w:cs="Times New Roman"/>
+          <w:color w:val="000000"/>
+        </w:rPr>
+      </w:pPr>
+      <w:r>
+        <w:rPr>
+          <w:rFonts w:ascii="Times New Roman" w:hAnsi="Times New Roman" w:cs="Times New Roman"/>
+          <w:color w:val="000000"/>
+        </w:rPr>
+        <w:t>Count on your fingers to 10, 100, and 1000.</w:t>
+      </w:r>
+    </w:p>
+    <w:p>
+      <w:pPr>
+        <w:pStyle w:val="ListParagraph"/>
+        <w:widowControl w:val="0"/>
+        <w:numPr>
+          <w:ilvl w:val="0"/>
+          <w:numId w:val="13"/>
+        </w:numPr>
+        <w:autoSpaceDE w:val="0"/>
+        <w:autoSpaceDN w:val="0"/>
+        <w:adjustRightInd w:val="0"/>
+        <w:rPr>
+          <w:rFonts w:ascii="Times New Roman" w:hAnsi="Times New Roman" w:cs="Times New Roman"/>
+          <w:color w:val="000000"/>
+        </w:rPr>
+      </w:pPr>
+      <w:r>
+        <w:rPr>
+          <w:rFonts w:ascii="Times New Roman" w:hAnsi="Times New Roman" w:cs="Times New Roman"/>
+          <w:color w:val="000000"/>
+        </w:rPr>
+        <w:t>Count 1 time in both directions to discover the pattern</w:t>
+      </w:r>
+      <w:bookmarkStart w:id="0" w:name="_GoBack"/>
+      <w:bookmarkEnd w:id="0"/>
     </w:p>
     <w:p>
       <w:pPr>
@@ -2508,6 +2549,119 @@
     </w:lvl>
   </w:abstractNum>
   <w:abstractNum w:abstractNumId="2">
+    <w:nsid w:val="0ABC754E"/>
+    <w:multiLevelType w:val="hybridMultilevel"/>
+    <w:tmpl w:val="EA486C52"/>
+    <w:lvl w:ilvl="0" w:tplc="04090001">
+      <w:start w:val="1"/>
+      <w:numFmt w:val="bullet"/>
+      <w:lvlText w:val=""/>
+      <w:lvlJc w:val="left"/>
+      <w:pPr>
+        <w:ind w:left="1440" w:hanging="360"/>
+      </w:pPr>
+      <w:rPr>
+        <w:rFonts w:ascii="Symbol" w:hAnsi="Symbol" w:hint="default"/>
+      </w:rPr>
+    </w:lvl>
+    <w:lvl w:ilvl="1" w:tplc="04090003" w:tentative="1">
+      <w:start w:val="1"/>
+      <w:numFmt w:val="bullet"/>
+      <w:lvlText w:val="o"/>
+      <w:lvlJc w:val="left"/>
+      <w:pPr>
+        <w:ind w:left="2160" w:hanging="360"/>
+      </w:pPr>
+      <w:rPr>
+        <w:rFonts w:ascii="Courier New" w:hAnsi="Courier New" w:cs="Courier New" w:hint="default"/>
+      </w:rPr>
+    </w:lvl>
+    <w:lvl w:ilvl="2" w:tplc="04090005" w:tentative="1">
+      <w:start w:val="1"/>
+      <w:numFmt w:val="bullet"/>
+      <w:lvlText w:val=""/>
+      <w:lvlJc w:val="left"/>
+      <w:pPr>
+        <w:ind w:left="2880" w:hanging="360"/>
+      </w:pPr>
+      <w:rPr>
+        <w:rFonts w:ascii="Wingdings" w:hAnsi="Wingdings" w:hint="default"/>
+      </w:rPr>
+    </w:lvl>
+    <w:lvl w:ilvl="3" w:tplc="04090001" w:tentative="1">
+      <w:start w:val="1"/>
+      <w:numFmt w:val="bullet"/>
+      <w:lvlText w:val=""/>
+      <w:lvlJc w:val="left"/>
+      <w:pPr>
+        <w:ind w:left="3600" w:hanging="360"/>
+      </w:pPr>
+      <w:rPr>
+        <w:rFonts w:ascii="Symbol" w:hAnsi="Symbol" w:hint="default"/>
+      </w:rPr>
+    </w:lvl>
+    <w:lvl w:ilvl="4" w:tplc="04090003" w:tentative="1">
+      <w:start w:val="1"/>
+      <w:numFmt w:val="bullet"/>
+      <w:lvlText w:val="o"/>
+      <w:lvlJc w:val="left"/>
+      <w:pPr>
+        <w:ind w:left="4320" w:hanging="360"/>
+      </w:pPr>
+      <w:rPr>
+        <w:rFonts w:ascii="Courier New" w:hAnsi="Courier New" w:cs="Courier New" w:hint="default"/>
+      </w:rPr>
+    </w:lvl>
+    <w:lvl w:ilvl="5" w:tplc="04090005" w:tentative="1">
+      <w:start w:val="1"/>
+      <w:numFmt w:val="bullet"/>
+      <w:lvlText w:val=""/>
+      <w:lvlJc w:val="left"/>
+      <w:pPr>
+        <w:ind w:left="5040" w:hanging="360"/>
+      </w:pPr>
+      <w:rPr>
+        <w:rFonts w:ascii="Wingdings" w:hAnsi="Wingdings" w:hint="default"/>
+      </w:rPr>
+    </w:lvl>
+    <w:lvl w:ilvl="6" w:tplc="04090001" w:tentative="1">
+      <w:start w:val="1"/>
+      <w:numFmt w:val="bullet"/>
+      <w:lvlText w:val=""/>
+      <w:lvlJc w:val="left"/>
+      <w:pPr>
+        <w:ind w:left="5760" w:hanging="360"/>
+      </w:pPr>
+      <w:rPr>
+        <w:rFonts w:ascii="Symbol" w:hAnsi="Symbol" w:hint="default"/>
+      </w:rPr>
+    </w:lvl>
+    <w:lvl w:ilvl="7" w:tplc="04090003" w:tentative="1">
+      <w:start w:val="1"/>
+      <w:numFmt w:val="bullet"/>
+      <w:lvlText w:val="o"/>
+      <w:lvlJc w:val="left"/>
+      <w:pPr>
+        <w:ind w:left="6480" w:hanging="360"/>
+      </w:pPr>
+      <w:rPr>
+        <w:rFonts w:ascii="Courier New" w:hAnsi="Courier New" w:cs="Courier New" w:hint="default"/>
+      </w:rPr>
+    </w:lvl>
+    <w:lvl w:ilvl="8" w:tplc="04090005" w:tentative="1">
+      <w:start w:val="1"/>
+      <w:numFmt w:val="bullet"/>
+      <w:lvlText w:val=""/>
+      <w:lvlJc w:val="left"/>
+      <w:pPr>
+        <w:ind w:left="7200" w:hanging="360"/>
+      </w:pPr>
+      <w:rPr>
+        <w:rFonts w:ascii="Wingdings" w:hAnsi="Wingdings" w:hint="default"/>
+      </w:rPr>
+    </w:lvl>
+  </w:abstractNum>
+  <w:abstractNum w:abstractNumId="3">
     <w:nsid w:val="0D593B08"/>
     <w:multiLevelType w:val="hybridMultilevel"/>
     <w:tmpl w:val="B114F9A4"/>
@@ -2620,7 +2774,7 @@
       </w:rPr>
     </w:lvl>
   </w:abstractNum>
-  <w:abstractNum w:abstractNumId="3">
+  <w:abstractNum w:abstractNumId="4">
     <w:nsid w:val="18856DB8"/>
     <w:multiLevelType w:val="hybridMultilevel"/>
     <w:tmpl w:val="CFD4B84E"/>
@@ -2733,7 +2887,7 @@
       </w:rPr>
     </w:lvl>
   </w:abstractNum>
-  <w:abstractNum w:abstractNumId="4">
+  <w:abstractNum w:abstractNumId="5">
     <w:nsid w:val="285F02B1"/>
     <w:multiLevelType w:val="hybridMultilevel"/>
     <w:tmpl w:val="16B4616E"/>
@@ -2822,7 +2976,7 @@
       </w:pPr>
     </w:lvl>
   </w:abstractNum>
-  <w:abstractNum w:abstractNumId="5">
+  <w:abstractNum w:abstractNumId="6">
     <w:nsid w:val="3F9F7C82"/>
     <w:multiLevelType w:val="hybridMultilevel"/>
     <w:tmpl w:val="B7F272B0"/>
@@ -2935,7 +3089,7 @@
       </w:rPr>
     </w:lvl>
   </w:abstractNum>
-  <w:abstractNum w:abstractNumId="6">
+  <w:abstractNum w:abstractNumId="7">
     <w:nsid w:val="3FD345D3"/>
     <w:multiLevelType w:val="hybridMultilevel"/>
     <w:tmpl w:val="002E4D4E"/>
@@ -3048,7 +3202,7 @@
       </w:rPr>
     </w:lvl>
   </w:abstractNum>
-  <w:abstractNum w:abstractNumId="7">
+  <w:abstractNum w:abstractNumId="8">
     <w:nsid w:val="415222DD"/>
     <w:multiLevelType w:val="hybridMultilevel"/>
     <w:tmpl w:val="5D5AE0EE"/>
@@ -3134,7 +3288,7 @@
       </w:pPr>
     </w:lvl>
   </w:abstractNum>
-  <w:abstractNum w:abstractNumId="8">
+  <w:abstractNum w:abstractNumId="9">
     <w:nsid w:val="51573DFF"/>
     <w:multiLevelType w:val="hybridMultilevel"/>
     <w:tmpl w:val="27961218"/>
@@ -3247,7 +3401,7 @@
       </w:rPr>
     </w:lvl>
   </w:abstractNum>
-  <w:abstractNum w:abstractNumId="9">
+  <w:abstractNum w:abstractNumId="10">
     <w:nsid w:val="55C23683"/>
     <w:multiLevelType w:val="hybridMultilevel"/>
     <w:tmpl w:val="FE7EC620"/>
@@ -3333,7 +3487,7 @@
       </w:pPr>
     </w:lvl>
   </w:abstractNum>
-  <w:abstractNum w:abstractNumId="10">
+  <w:abstractNum w:abstractNumId="11">
     <w:nsid w:val="7BD03106"/>
     <w:multiLevelType w:val="hybridMultilevel"/>
     <w:tmpl w:val="EFBEF17A"/>
@@ -3446,7 +3600,7 @@
       </w:rPr>
     </w:lvl>
   </w:abstractNum>
-  <w:abstractNum w:abstractNumId="11">
+  <w:abstractNum w:abstractNumId="12">
     <w:nsid w:val="7C8D0571"/>
     <w:multiLevelType w:val="hybridMultilevel"/>
     <w:tmpl w:val="C60C3534"/>
@@ -3560,40 +3714,43 @@
     </w:lvl>
   </w:abstractNum>
   <w:num w:numId="1">
-    <w:abstractNumId w:val="4"/>
+    <w:abstractNumId w:val="5"/>
   </w:num>
   <w:num w:numId="2">
-    <w:abstractNumId w:val="7"/>
+    <w:abstractNumId w:val="8"/>
   </w:num>
   <w:num w:numId="3">
-    <w:abstractNumId w:val="9"/>
+    <w:abstractNumId w:val="10"/>
   </w:num>
   <w:num w:numId="4">
-    <w:abstractNumId w:val="10"/>
+    <w:abstractNumId w:val="11"/>
   </w:num>
   <w:num w:numId="5">
-    <w:abstractNumId w:val="5"/>
+    <w:abstractNumId w:val="6"/>
   </w:num>
   <w:num w:numId="6">
     <w:abstractNumId w:val="1"/>
   </w:num>
   <w:num w:numId="7">
-    <w:abstractNumId w:val="6"/>
+    <w:abstractNumId w:val="7"/>
   </w:num>
   <w:num w:numId="8">
-    <w:abstractNumId w:val="8"/>
+    <w:abstractNumId w:val="9"/>
   </w:num>
   <w:num w:numId="9">
-    <w:abstractNumId w:val="2"/>
+    <w:abstractNumId w:val="3"/>
   </w:num>
   <w:num w:numId="10">
-    <w:abstractNumId w:val="11"/>
+    <w:abstractNumId w:val="12"/>
   </w:num>
   <w:num w:numId="11">
-    <w:abstractNumId w:val="3"/>
+    <w:abstractNumId w:val="4"/>
   </w:num>
   <w:num w:numId="12">
     <w:abstractNumId w:val="0"/>
+  </w:num>
+  <w:num w:numId="13">
+    <w:abstractNumId w:val="2"/>
   </w:num>
 </w:numbering>
 </file>
@@ -4533,7 +4690,7 @@
 </file>
 
 <file path=customXml/itemProps1.xml><?xml version="1.0" encoding="utf-8"?>
-<ds:datastoreItem xmlns:ds="http://schemas.openxmlformats.org/officeDocument/2006/customXml" ds:itemID="{E2391E4B-D121-B541-B5DF-2529277D07D4}">
+<ds:datastoreItem xmlns:ds="http://schemas.openxmlformats.org/officeDocument/2006/customXml" ds:itemID="{97BFDB2B-09D7-8A40-9804-F8BB1AC96190}">
   <ds:schemaRefs>
     <ds:schemaRef ds:uri="http://schemas.openxmlformats.org/officeDocument/2006/bibliography"/>
   </ds:schemaRefs>

</xml_diff>

<commit_message>
Evaluate each potential solution for problem 3
</commit_message>
<xml_diff>
--- a/Mason_Juan_ProblemSolving.docx
+++ b/Mason_Juan_ProblemSolving.docx
@@ -2071,8 +2071,6 @@
         </w:rPr>
         <w:t>Count 1 time in both directions to discover the pattern</w:t>
       </w:r>
-      <w:bookmarkStart w:id="0" w:name="_GoBack"/>
-      <w:bookmarkEnd w:id="0"/>
     </w:p>
     <w:p>
       <w:pPr>
@@ -2112,6 +2110,68 @@
         <w:widowControl w:val="0"/>
         <w:numPr>
           <w:ilvl w:val="0"/>
+          <w:numId w:val="14"/>
+        </w:numPr>
+        <w:autoSpaceDE w:val="0"/>
+        <w:autoSpaceDN w:val="0"/>
+        <w:adjustRightInd w:val="0"/>
+        <w:rPr>
+          <w:rFonts w:ascii="Times New Roman" w:hAnsi="Times New Roman" w:cs="Times New Roman"/>
+          <w:color w:val="000000"/>
+        </w:rPr>
+      </w:pPr>
+      <w:r>
+        <w:rPr>
+          <w:rFonts w:ascii="Times New Roman" w:hAnsi="Times New Roman" w:cs="Times New Roman"/>
+          <w:color w:val="000000"/>
+        </w:rPr>
+        <w:t>Count on your fingers to 10, 100, and 1000</w:t>
+      </w:r>
+      <w:r>
+        <w:rPr>
+          <w:rFonts w:ascii="Times New Roman" w:hAnsi="Times New Roman" w:cs="Times New Roman"/>
+          <w:color w:val="000000"/>
+        </w:rPr>
+        <w:t xml:space="preserve"> would work every time. However it is time consuming.</w:t>
+      </w:r>
+    </w:p>
+    <w:p>
+      <w:pPr>
+        <w:pStyle w:val="ListParagraph"/>
+        <w:widowControl w:val="0"/>
+        <w:numPr>
+          <w:ilvl w:val="0"/>
+          <w:numId w:val="14"/>
+        </w:numPr>
+        <w:autoSpaceDE w:val="0"/>
+        <w:autoSpaceDN w:val="0"/>
+        <w:adjustRightInd w:val="0"/>
+        <w:rPr>
+          <w:rFonts w:ascii="Times New Roman" w:hAnsi="Times New Roman" w:cs="Times New Roman"/>
+          <w:color w:val="000000"/>
+        </w:rPr>
+      </w:pPr>
+      <w:r>
+        <w:rPr>
+          <w:rFonts w:ascii="Times New Roman" w:hAnsi="Times New Roman" w:cs="Times New Roman"/>
+          <w:color w:val="000000"/>
+        </w:rPr>
+        <w:t>Count 1 time in both directions to discover</w:t>
+      </w:r>
+      <w:r>
+        <w:rPr>
+          <w:rFonts w:ascii="Times New Roman" w:hAnsi="Times New Roman" w:cs="Times New Roman"/>
+          <w:color w:val="000000"/>
+        </w:rPr>
+        <w:t xml:space="preserve"> reveals the true nature of the pattern. This will cut down a lot of counting and time.</w:t>
+      </w:r>
+    </w:p>
+    <w:p>
+      <w:pPr>
+        <w:pStyle w:val="ListParagraph"/>
+        <w:widowControl w:val="0"/>
+        <w:numPr>
+          <w:ilvl w:val="0"/>
           <w:numId w:val="3"/>
         </w:numPr>
         <w:autoSpaceDE w:val="0"/>
@@ -2130,6 +2190,8 @@
         </w:rPr>
         <w:t>Choose a solution and develop a plan to implement it:</w:t>
       </w:r>
+      <w:bookmarkStart w:id="0" w:name="_GoBack"/>
+      <w:bookmarkEnd w:id="0"/>
     </w:p>
     <w:p>
       <w:pPr>
@@ -3402,6 +3464,119 @@
     </w:lvl>
   </w:abstractNum>
   <w:abstractNum w:abstractNumId="10">
+    <w:nsid w:val="555319B7"/>
+    <w:multiLevelType w:val="hybridMultilevel"/>
+    <w:tmpl w:val="8E027924"/>
+    <w:lvl w:ilvl="0" w:tplc="04090001">
+      <w:start w:val="1"/>
+      <w:numFmt w:val="bullet"/>
+      <w:lvlText w:val=""/>
+      <w:lvlJc w:val="left"/>
+      <w:pPr>
+        <w:ind w:left="1440" w:hanging="360"/>
+      </w:pPr>
+      <w:rPr>
+        <w:rFonts w:ascii="Symbol" w:hAnsi="Symbol" w:hint="default"/>
+      </w:rPr>
+    </w:lvl>
+    <w:lvl w:ilvl="1" w:tplc="04090003" w:tentative="1">
+      <w:start w:val="1"/>
+      <w:numFmt w:val="bullet"/>
+      <w:lvlText w:val="o"/>
+      <w:lvlJc w:val="left"/>
+      <w:pPr>
+        <w:ind w:left="2160" w:hanging="360"/>
+      </w:pPr>
+      <w:rPr>
+        <w:rFonts w:ascii="Courier New" w:hAnsi="Courier New" w:cs="Courier New" w:hint="default"/>
+      </w:rPr>
+    </w:lvl>
+    <w:lvl w:ilvl="2" w:tplc="04090005" w:tentative="1">
+      <w:start w:val="1"/>
+      <w:numFmt w:val="bullet"/>
+      <w:lvlText w:val=""/>
+      <w:lvlJc w:val="left"/>
+      <w:pPr>
+        <w:ind w:left="2880" w:hanging="360"/>
+      </w:pPr>
+      <w:rPr>
+        <w:rFonts w:ascii="Wingdings" w:hAnsi="Wingdings" w:hint="default"/>
+      </w:rPr>
+    </w:lvl>
+    <w:lvl w:ilvl="3" w:tplc="04090001" w:tentative="1">
+      <w:start w:val="1"/>
+      <w:numFmt w:val="bullet"/>
+      <w:lvlText w:val=""/>
+      <w:lvlJc w:val="left"/>
+      <w:pPr>
+        <w:ind w:left="3600" w:hanging="360"/>
+      </w:pPr>
+      <w:rPr>
+        <w:rFonts w:ascii="Symbol" w:hAnsi="Symbol" w:hint="default"/>
+      </w:rPr>
+    </w:lvl>
+    <w:lvl w:ilvl="4" w:tplc="04090003" w:tentative="1">
+      <w:start w:val="1"/>
+      <w:numFmt w:val="bullet"/>
+      <w:lvlText w:val="o"/>
+      <w:lvlJc w:val="left"/>
+      <w:pPr>
+        <w:ind w:left="4320" w:hanging="360"/>
+      </w:pPr>
+      <w:rPr>
+        <w:rFonts w:ascii="Courier New" w:hAnsi="Courier New" w:cs="Courier New" w:hint="default"/>
+      </w:rPr>
+    </w:lvl>
+    <w:lvl w:ilvl="5" w:tplc="04090005" w:tentative="1">
+      <w:start w:val="1"/>
+      <w:numFmt w:val="bullet"/>
+      <w:lvlText w:val=""/>
+      <w:lvlJc w:val="left"/>
+      <w:pPr>
+        <w:ind w:left="5040" w:hanging="360"/>
+      </w:pPr>
+      <w:rPr>
+        <w:rFonts w:ascii="Wingdings" w:hAnsi="Wingdings" w:hint="default"/>
+      </w:rPr>
+    </w:lvl>
+    <w:lvl w:ilvl="6" w:tplc="04090001" w:tentative="1">
+      <w:start w:val="1"/>
+      <w:numFmt w:val="bullet"/>
+      <w:lvlText w:val=""/>
+      <w:lvlJc w:val="left"/>
+      <w:pPr>
+        <w:ind w:left="5760" w:hanging="360"/>
+      </w:pPr>
+      <w:rPr>
+        <w:rFonts w:ascii="Symbol" w:hAnsi="Symbol" w:hint="default"/>
+      </w:rPr>
+    </w:lvl>
+    <w:lvl w:ilvl="7" w:tplc="04090003" w:tentative="1">
+      <w:start w:val="1"/>
+      <w:numFmt w:val="bullet"/>
+      <w:lvlText w:val="o"/>
+      <w:lvlJc w:val="left"/>
+      <w:pPr>
+        <w:ind w:left="6480" w:hanging="360"/>
+      </w:pPr>
+      <w:rPr>
+        <w:rFonts w:ascii="Courier New" w:hAnsi="Courier New" w:cs="Courier New" w:hint="default"/>
+      </w:rPr>
+    </w:lvl>
+    <w:lvl w:ilvl="8" w:tplc="04090005" w:tentative="1">
+      <w:start w:val="1"/>
+      <w:numFmt w:val="bullet"/>
+      <w:lvlText w:val=""/>
+      <w:lvlJc w:val="left"/>
+      <w:pPr>
+        <w:ind w:left="7200" w:hanging="360"/>
+      </w:pPr>
+      <w:rPr>
+        <w:rFonts w:ascii="Wingdings" w:hAnsi="Wingdings" w:hint="default"/>
+      </w:rPr>
+    </w:lvl>
+  </w:abstractNum>
+  <w:abstractNum w:abstractNumId="11">
     <w:nsid w:val="55C23683"/>
     <w:multiLevelType w:val="hybridMultilevel"/>
     <w:tmpl w:val="FE7EC620"/>
@@ -3487,7 +3662,7 @@
       </w:pPr>
     </w:lvl>
   </w:abstractNum>
-  <w:abstractNum w:abstractNumId="11">
+  <w:abstractNum w:abstractNumId="12">
     <w:nsid w:val="7BD03106"/>
     <w:multiLevelType w:val="hybridMultilevel"/>
     <w:tmpl w:val="EFBEF17A"/>
@@ -3600,7 +3775,7 @@
       </w:rPr>
     </w:lvl>
   </w:abstractNum>
-  <w:abstractNum w:abstractNumId="12">
+  <w:abstractNum w:abstractNumId="13">
     <w:nsid w:val="7C8D0571"/>
     <w:multiLevelType w:val="hybridMultilevel"/>
     <w:tmpl w:val="C60C3534"/>
@@ -3720,10 +3895,10 @@
     <w:abstractNumId w:val="8"/>
   </w:num>
   <w:num w:numId="3">
-    <w:abstractNumId w:val="10"/>
+    <w:abstractNumId w:val="11"/>
   </w:num>
   <w:num w:numId="4">
-    <w:abstractNumId w:val="11"/>
+    <w:abstractNumId w:val="12"/>
   </w:num>
   <w:num w:numId="5">
     <w:abstractNumId w:val="6"/>
@@ -3741,7 +3916,7 @@
     <w:abstractNumId w:val="3"/>
   </w:num>
   <w:num w:numId="10">
-    <w:abstractNumId w:val="12"/>
+    <w:abstractNumId w:val="13"/>
   </w:num>
   <w:num w:numId="11">
     <w:abstractNumId w:val="4"/>
@@ -3751,6 +3926,9 @@
   </w:num>
   <w:num w:numId="13">
     <w:abstractNumId w:val="2"/>
+  </w:num>
+  <w:num w:numId="14">
+    <w:abstractNumId w:val="10"/>
   </w:num>
 </w:numbering>
 </file>
@@ -4690,7 +4868,7 @@
 </file>
 
 <file path=customXml/itemProps1.xml><?xml version="1.0" encoding="utf-8"?>
-<ds:datastoreItem xmlns:ds="http://schemas.openxmlformats.org/officeDocument/2006/customXml" ds:itemID="{97BFDB2B-09D7-8A40-9804-F8BB1AC96190}">
+<ds:datastoreItem xmlns:ds="http://schemas.openxmlformats.org/officeDocument/2006/customXml" ds:itemID="{5E2F6D2B-FD09-9845-A0BD-D15C431DA3AD}">
   <ds:schemaRefs>
     <ds:schemaRef ds:uri="http://schemas.openxmlformats.org/officeDocument/2006/bibliography"/>
   </ds:schemaRefs>

</xml_diff>

<commit_message>
Choose a solution and develop a plan to implement it for problem 3
</commit_message>
<xml_diff>
--- a/Mason_Juan_ProblemSolving.docx
+++ b/Mason_Juan_ProblemSolving.docx
@@ -1965,14 +1965,7 @@
           <w:rFonts w:ascii="Times New Roman" w:hAnsi="Times New Roman" w:cs="Times New Roman"/>
           <w:color w:val="000000"/>
         </w:rPr>
-        <w:t>Understand her counting method</w:t>
-      </w:r>
-      <w:r>
-        <w:rPr>
-          <w:rFonts w:ascii="Times New Roman" w:hAnsi="Times New Roman" w:cs="Times New Roman"/>
-          <w:color w:val="000000"/>
-        </w:rPr>
-        <w:t>.</w:t>
+        <w:t>Understand her counting method.</w:t>
       </w:r>
     </w:p>
     <w:p>
@@ -2125,14 +2118,7 @@
           <w:rFonts w:ascii="Times New Roman" w:hAnsi="Times New Roman" w:cs="Times New Roman"/>
           <w:color w:val="000000"/>
         </w:rPr>
-        <w:t>Count on your fingers to 10, 100, and 1000</w:t>
-      </w:r>
-      <w:r>
-        <w:rPr>
-          <w:rFonts w:ascii="Times New Roman" w:hAnsi="Times New Roman" w:cs="Times New Roman"/>
-          <w:color w:val="000000"/>
-        </w:rPr>
-        <w:t xml:space="preserve"> would work every time. However it is time consuming.</w:t>
+        <w:t>Count on your fingers to 10, 100, and 1000 would work every time. However it is time consuming.</w:t>
       </w:r>
     </w:p>
     <w:p>
@@ -2156,14 +2142,7 @@
           <w:rFonts w:ascii="Times New Roman" w:hAnsi="Times New Roman" w:cs="Times New Roman"/>
           <w:color w:val="000000"/>
         </w:rPr>
-        <w:t>Count 1 time in both directions to discover</w:t>
-      </w:r>
-      <w:r>
-        <w:rPr>
-          <w:rFonts w:ascii="Times New Roman" w:hAnsi="Times New Roman" w:cs="Times New Roman"/>
-          <w:color w:val="000000"/>
-        </w:rPr>
-        <w:t xml:space="preserve"> reveals the true nature of the pattern. This will cut down a lot of counting and time.</w:t>
+        <w:t>Count 1 time in both directions to discover reveals the true nature of the pattern. This will cut down a lot of counting and time.</w:t>
       </w:r>
     </w:p>
     <w:p>
@@ -2189,6 +2168,109 @@
           <w:color w:val="000000"/>
         </w:rPr>
         <w:t>Choose a solution and develop a plan to implement it:</w:t>
+      </w:r>
+    </w:p>
+    <w:p>
+      <w:pPr>
+        <w:pStyle w:val="ListParagraph"/>
+        <w:widowControl w:val="0"/>
+        <w:numPr>
+          <w:ilvl w:val="0"/>
+          <w:numId w:val="15"/>
+        </w:numPr>
+        <w:autoSpaceDE w:val="0"/>
+        <w:autoSpaceDN w:val="0"/>
+        <w:adjustRightInd w:val="0"/>
+        <w:rPr>
+          <w:rFonts w:ascii="Times New Roman" w:hAnsi="Times New Roman" w:cs="Times New Roman"/>
+          <w:color w:val="000000"/>
+        </w:rPr>
+      </w:pPr>
+      <w:r>
+        <w:rPr>
+          <w:rFonts w:ascii="Times New Roman" w:hAnsi="Times New Roman" w:cs="Times New Roman"/>
+          <w:color w:val="000000"/>
+        </w:rPr>
+        <w:t>Count 1 time in both directions to discover reveals the pattern goes in increments of 9. Start with the thumb counting from right to left then left to right gust as the girl did. However, count by 9s. Once you reach the highest multiple of 9 before going over your desired number begin counting by 1 with the next finger until you reach the number of choice.</w:t>
+      </w:r>
+    </w:p>
+    <w:p>
+      <w:pPr>
+        <w:pStyle w:val="ListParagraph"/>
+        <w:widowControl w:val="0"/>
+        <w:numPr>
+          <w:ilvl w:val="4"/>
+          <w:numId w:val="16"/>
+        </w:numPr>
+        <w:autoSpaceDE w:val="0"/>
+        <w:autoSpaceDN w:val="0"/>
+        <w:adjustRightInd w:val="0"/>
+        <w:rPr>
+          <w:rFonts w:ascii="Times New Roman" w:hAnsi="Times New Roman" w:cs="Times New Roman"/>
+          <w:color w:val="000000"/>
+        </w:rPr>
+      </w:pPr>
+      <w:r>
+        <w:rPr>
+          <w:rFonts w:ascii="Times New Roman" w:hAnsi="Times New Roman" w:cs="Times New Roman"/>
+          <w:color w:val="000000"/>
+        </w:rPr>
+        <w:t>What if the girl counts from 1 to 10? First Finger</w:t>
+      </w:r>
+    </w:p>
+    <w:p>
+      <w:pPr>
+        <w:pStyle w:val="ListParagraph"/>
+        <w:widowControl w:val="0"/>
+        <w:numPr>
+          <w:ilvl w:val="4"/>
+          <w:numId w:val="16"/>
+        </w:numPr>
+        <w:autoSpaceDE w:val="0"/>
+        <w:autoSpaceDN w:val="0"/>
+        <w:adjustRightInd w:val="0"/>
+        <w:rPr>
+          <w:rFonts w:ascii="Times New Roman" w:hAnsi="Times New Roman" w:cs="Times New Roman"/>
+          <w:color w:val="000000"/>
+        </w:rPr>
+      </w:pPr>
+      <w:r>
+        <w:rPr>
+          <w:rFonts w:ascii="Times New Roman" w:hAnsi="Times New Roman" w:cs="Times New Roman"/>
+          <w:color w:val="000000"/>
+        </w:rPr>
+        <w:t>What if the girl counts from 1 to 100? Ring Finger</w:t>
+      </w:r>
+    </w:p>
+    <w:p>
+      <w:pPr>
+        <w:pStyle w:val="ListParagraph"/>
+        <w:widowControl w:val="0"/>
+        <w:numPr>
+          <w:ilvl w:val="4"/>
+          <w:numId w:val="16"/>
+        </w:numPr>
+        <w:autoSpaceDE w:val="0"/>
+        <w:autoSpaceDN w:val="0"/>
+        <w:adjustRightInd w:val="0"/>
+        <w:rPr>
+          <w:rFonts w:ascii="Times New Roman" w:hAnsi="Times New Roman" w:cs="Times New Roman"/>
+          <w:color w:val="000000"/>
+        </w:rPr>
+      </w:pPr>
+      <w:r>
+        <w:rPr>
+          <w:rFonts w:ascii="Times New Roman" w:hAnsi="Times New Roman" w:cs="Times New Roman"/>
+          <w:color w:val="000000"/>
+        </w:rPr>
+        <w:t xml:space="preserve">What if the girl counts from 1 to 1000? </w:t>
+      </w:r>
+      <w:r>
+        <w:rPr>
+          <w:rFonts w:ascii="Times New Roman" w:hAnsi="Times New Roman" w:cs="Times New Roman"/>
+          <w:color w:val="000000"/>
+        </w:rPr>
+        <w:t>Middle Finger</w:t>
       </w:r>
       <w:bookmarkStart w:id="0" w:name="_GoBack"/>
       <w:bookmarkEnd w:id="0"/>
@@ -3039,6 +3121,119 @@
     </w:lvl>
   </w:abstractNum>
   <w:abstractNum w:abstractNumId="6">
+    <w:nsid w:val="3A7C610E"/>
+    <w:multiLevelType w:val="hybridMultilevel"/>
+    <w:tmpl w:val="2660B8E6"/>
+    <w:lvl w:ilvl="0" w:tplc="04090001">
+      <w:start w:val="1"/>
+      <w:numFmt w:val="bullet"/>
+      <w:lvlText w:val=""/>
+      <w:lvlJc w:val="left"/>
+      <w:pPr>
+        <w:ind w:left="1440" w:hanging="360"/>
+      </w:pPr>
+      <w:rPr>
+        <w:rFonts w:ascii="Symbol" w:hAnsi="Symbol" w:hint="default"/>
+      </w:rPr>
+    </w:lvl>
+    <w:lvl w:ilvl="1" w:tplc="04090003" w:tentative="1">
+      <w:start w:val="1"/>
+      <w:numFmt w:val="bullet"/>
+      <w:lvlText w:val="o"/>
+      <w:lvlJc w:val="left"/>
+      <w:pPr>
+        <w:ind w:left="2160" w:hanging="360"/>
+      </w:pPr>
+      <w:rPr>
+        <w:rFonts w:ascii="Courier New" w:hAnsi="Courier New" w:cs="Courier New" w:hint="default"/>
+      </w:rPr>
+    </w:lvl>
+    <w:lvl w:ilvl="2" w:tplc="04090005" w:tentative="1">
+      <w:start w:val="1"/>
+      <w:numFmt w:val="bullet"/>
+      <w:lvlText w:val=""/>
+      <w:lvlJc w:val="left"/>
+      <w:pPr>
+        <w:ind w:left="2880" w:hanging="360"/>
+      </w:pPr>
+      <w:rPr>
+        <w:rFonts w:ascii="Wingdings" w:hAnsi="Wingdings" w:hint="default"/>
+      </w:rPr>
+    </w:lvl>
+    <w:lvl w:ilvl="3" w:tplc="04090001" w:tentative="1">
+      <w:start w:val="1"/>
+      <w:numFmt w:val="bullet"/>
+      <w:lvlText w:val=""/>
+      <w:lvlJc w:val="left"/>
+      <w:pPr>
+        <w:ind w:left="3600" w:hanging="360"/>
+      </w:pPr>
+      <w:rPr>
+        <w:rFonts w:ascii="Symbol" w:hAnsi="Symbol" w:hint="default"/>
+      </w:rPr>
+    </w:lvl>
+    <w:lvl w:ilvl="4" w:tplc="04090003" w:tentative="1">
+      <w:start w:val="1"/>
+      <w:numFmt w:val="bullet"/>
+      <w:lvlText w:val="o"/>
+      <w:lvlJc w:val="left"/>
+      <w:pPr>
+        <w:ind w:left="4320" w:hanging="360"/>
+      </w:pPr>
+      <w:rPr>
+        <w:rFonts w:ascii="Courier New" w:hAnsi="Courier New" w:cs="Courier New" w:hint="default"/>
+      </w:rPr>
+    </w:lvl>
+    <w:lvl w:ilvl="5" w:tplc="04090005" w:tentative="1">
+      <w:start w:val="1"/>
+      <w:numFmt w:val="bullet"/>
+      <w:lvlText w:val=""/>
+      <w:lvlJc w:val="left"/>
+      <w:pPr>
+        <w:ind w:left="5040" w:hanging="360"/>
+      </w:pPr>
+      <w:rPr>
+        <w:rFonts w:ascii="Wingdings" w:hAnsi="Wingdings" w:hint="default"/>
+      </w:rPr>
+    </w:lvl>
+    <w:lvl w:ilvl="6" w:tplc="04090001" w:tentative="1">
+      <w:start w:val="1"/>
+      <w:numFmt w:val="bullet"/>
+      <w:lvlText w:val=""/>
+      <w:lvlJc w:val="left"/>
+      <w:pPr>
+        <w:ind w:left="5760" w:hanging="360"/>
+      </w:pPr>
+      <w:rPr>
+        <w:rFonts w:ascii="Symbol" w:hAnsi="Symbol" w:hint="default"/>
+      </w:rPr>
+    </w:lvl>
+    <w:lvl w:ilvl="7" w:tplc="04090003" w:tentative="1">
+      <w:start w:val="1"/>
+      <w:numFmt w:val="bullet"/>
+      <w:lvlText w:val="o"/>
+      <w:lvlJc w:val="left"/>
+      <w:pPr>
+        <w:ind w:left="6480" w:hanging="360"/>
+      </w:pPr>
+      <w:rPr>
+        <w:rFonts w:ascii="Courier New" w:hAnsi="Courier New" w:cs="Courier New" w:hint="default"/>
+      </w:rPr>
+    </w:lvl>
+    <w:lvl w:ilvl="8" w:tplc="04090005" w:tentative="1">
+      <w:start w:val="1"/>
+      <w:numFmt w:val="bullet"/>
+      <w:lvlText w:val=""/>
+      <w:lvlJc w:val="left"/>
+      <w:pPr>
+        <w:ind w:left="7200" w:hanging="360"/>
+      </w:pPr>
+      <w:rPr>
+        <w:rFonts w:ascii="Wingdings" w:hAnsi="Wingdings" w:hint="default"/>
+      </w:rPr>
+    </w:lvl>
+  </w:abstractNum>
+  <w:abstractNum w:abstractNumId="7">
     <w:nsid w:val="3F9F7C82"/>
     <w:multiLevelType w:val="hybridMultilevel"/>
     <w:tmpl w:val="B7F272B0"/>
@@ -3151,7 +3346,7 @@
       </w:rPr>
     </w:lvl>
   </w:abstractNum>
-  <w:abstractNum w:abstractNumId="7">
+  <w:abstractNum w:abstractNumId="8">
     <w:nsid w:val="3FD345D3"/>
     <w:multiLevelType w:val="hybridMultilevel"/>
     <w:tmpl w:val="002E4D4E"/>
@@ -3264,7 +3459,7 @@
       </w:rPr>
     </w:lvl>
   </w:abstractNum>
-  <w:abstractNum w:abstractNumId="8">
+  <w:abstractNum w:abstractNumId="9">
     <w:nsid w:val="415222DD"/>
     <w:multiLevelType w:val="hybridMultilevel"/>
     <w:tmpl w:val="5D5AE0EE"/>
@@ -3350,7 +3545,7 @@
       </w:pPr>
     </w:lvl>
   </w:abstractNum>
-  <w:abstractNum w:abstractNumId="9">
+  <w:abstractNum w:abstractNumId="10">
     <w:nsid w:val="51573DFF"/>
     <w:multiLevelType w:val="hybridMultilevel"/>
     <w:tmpl w:val="27961218"/>
@@ -3463,7 +3658,7 @@
       </w:rPr>
     </w:lvl>
   </w:abstractNum>
-  <w:abstractNum w:abstractNumId="10">
+  <w:abstractNum w:abstractNumId="11">
     <w:nsid w:val="555319B7"/>
     <w:multiLevelType w:val="hybridMultilevel"/>
     <w:tmpl w:val="8E027924"/>
@@ -3576,7 +3771,7 @@
       </w:rPr>
     </w:lvl>
   </w:abstractNum>
-  <w:abstractNum w:abstractNumId="11">
+  <w:abstractNum w:abstractNumId="12">
     <w:nsid w:val="55C23683"/>
     <w:multiLevelType w:val="hybridMultilevel"/>
     <w:tmpl w:val="FE7EC620"/>
@@ -3662,7 +3857,93 @@
       </w:pPr>
     </w:lvl>
   </w:abstractNum>
-  <w:abstractNum w:abstractNumId="12">
+  <w:abstractNum w:abstractNumId="13">
+    <w:nsid w:val="79E7742E"/>
+    <w:multiLevelType w:val="multilevel"/>
+    <w:tmpl w:val="0409001D"/>
+    <w:lvl w:ilvl="0">
+      <w:start w:val="1"/>
+      <w:numFmt w:val="decimal"/>
+      <w:lvlText w:val="%1)"/>
+      <w:lvlJc w:val="left"/>
+      <w:pPr>
+        <w:ind w:left="360" w:hanging="360"/>
+      </w:pPr>
+    </w:lvl>
+    <w:lvl w:ilvl="1">
+      <w:start w:val="1"/>
+      <w:numFmt w:val="lowerLetter"/>
+      <w:lvlText w:val="%2)"/>
+      <w:lvlJc w:val="left"/>
+      <w:pPr>
+        <w:ind w:left="720" w:hanging="360"/>
+      </w:pPr>
+    </w:lvl>
+    <w:lvl w:ilvl="2">
+      <w:start w:val="1"/>
+      <w:numFmt w:val="lowerRoman"/>
+      <w:lvlText w:val="%3)"/>
+      <w:lvlJc w:val="left"/>
+      <w:pPr>
+        <w:ind w:left="1080" w:hanging="360"/>
+      </w:pPr>
+    </w:lvl>
+    <w:lvl w:ilvl="3">
+      <w:start w:val="1"/>
+      <w:numFmt w:val="decimal"/>
+      <w:lvlText w:val="(%4)"/>
+      <w:lvlJc w:val="left"/>
+      <w:pPr>
+        <w:ind w:left="1440" w:hanging="360"/>
+      </w:pPr>
+    </w:lvl>
+    <w:lvl w:ilvl="4">
+      <w:start w:val="1"/>
+      <w:numFmt w:val="lowerLetter"/>
+      <w:lvlText w:val="(%5)"/>
+      <w:lvlJc w:val="left"/>
+      <w:pPr>
+        <w:ind w:left="1800" w:hanging="360"/>
+      </w:pPr>
+    </w:lvl>
+    <w:lvl w:ilvl="5">
+      <w:start w:val="1"/>
+      <w:numFmt w:val="lowerRoman"/>
+      <w:lvlText w:val="(%6)"/>
+      <w:lvlJc w:val="left"/>
+      <w:pPr>
+        <w:ind w:left="2160" w:hanging="360"/>
+      </w:pPr>
+    </w:lvl>
+    <w:lvl w:ilvl="6">
+      <w:start w:val="1"/>
+      <w:numFmt w:val="decimal"/>
+      <w:lvlText w:val="%7."/>
+      <w:lvlJc w:val="left"/>
+      <w:pPr>
+        <w:ind w:left="2520" w:hanging="360"/>
+      </w:pPr>
+    </w:lvl>
+    <w:lvl w:ilvl="7">
+      <w:start w:val="1"/>
+      <w:numFmt w:val="lowerLetter"/>
+      <w:lvlText w:val="%8."/>
+      <w:lvlJc w:val="left"/>
+      <w:pPr>
+        <w:ind w:left="2880" w:hanging="360"/>
+      </w:pPr>
+    </w:lvl>
+    <w:lvl w:ilvl="8">
+      <w:start w:val="1"/>
+      <w:numFmt w:val="lowerRoman"/>
+      <w:lvlText w:val="%9."/>
+      <w:lvlJc w:val="left"/>
+      <w:pPr>
+        <w:ind w:left="3240" w:hanging="360"/>
+      </w:pPr>
+    </w:lvl>
+  </w:abstractNum>
+  <w:abstractNum w:abstractNumId="14">
     <w:nsid w:val="7BD03106"/>
     <w:multiLevelType w:val="hybridMultilevel"/>
     <w:tmpl w:val="EFBEF17A"/>
@@ -3775,7 +4056,7 @@
       </w:rPr>
     </w:lvl>
   </w:abstractNum>
-  <w:abstractNum w:abstractNumId="13">
+  <w:abstractNum w:abstractNumId="15">
     <w:nsid w:val="7C8D0571"/>
     <w:multiLevelType w:val="hybridMultilevel"/>
     <w:tmpl w:val="C60C3534"/>
@@ -3892,31 +4173,31 @@
     <w:abstractNumId w:val="5"/>
   </w:num>
   <w:num w:numId="2">
-    <w:abstractNumId w:val="8"/>
+    <w:abstractNumId w:val="9"/>
   </w:num>
   <w:num w:numId="3">
-    <w:abstractNumId w:val="11"/>
+    <w:abstractNumId w:val="12"/>
   </w:num>
   <w:num w:numId="4">
-    <w:abstractNumId w:val="12"/>
+    <w:abstractNumId w:val="14"/>
   </w:num>
   <w:num w:numId="5">
-    <w:abstractNumId w:val="6"/>
+    <w:abstractNumId w:val="7"/>
   </w:num>
   <w:num w:numId="6">
     <w:abstractNumId w:val="1"/>
   </w:num>
   <w:num w:numId="7">
-    <w:abstractNumId w:val="7"/>
+    <w:abstractNumId w:val="8"/>
   </w:num>
   <w:num w:numId="8">
-    <w:abstractNumId w:val="9"/>
+    <w:abstractNumId w:val="10"/>
   </w:num>
   <w:num w:numId="9">
     <w:abstractNumId w:val="3"/>
   </w:num>
   <w:num w:numId="10">
-    <w:abstractNumId w:val="13"/>
+    <w:abstractNumId w:val="15"/>
   </w:num>
   <w:num w:numId="11">
     <w:abstractNumId w:val="4"/>
@@ -3928,7 +4209,13 @@
     <w:abstractNumId w:val="2"/>
   </w:num>
   <w:num w:numId="14">
-    <w:abstractNumId w:val="10"/>
+    <w:abstractNumId w:val="11"/>
+  </w:num>
+  <w:num w:numId="15">
+    <w:abstractNumId w:val="6"/>
+  </w:num>
+  <w:num w:numId="16">
+    <w:abstractNumId w:val="13"/>
   </w:num>
 </w:numbering>
 </file>
@@ -4868,7 +5155,7 @@
 </file>
 
 <file path=customXml/itemProps1.xml><?xml version="1.0" encoding="utf-8"?>
-<ds:datastoreItem xmlns:ds="http://schemas.openxmlformats.org/officeDocument/2006/customXml" ds:itemID="{5E2F6D2B-FD09-9845-A0BD-D15C431DA3AD}">
+<ds:datastoreItem xmlns:ds="http://schemas.openxmlformats.org/officeDocument/2006/customXml" ds:itemID="{730A42EB-EFCA-7D4B-9808-01BDDE3C8911}">
   <ds:schemaRefs>
     <ds:schemaRef ds:uri="http://schemas.openxmlformats.org/officeDocument/2006/bibliography"/>
   </ds:schemaRefs>

</xml_diff>

<commit_message>
Photo for problem 3
</commit_message>
<xml_diff>
--- a/Mason_Juan_ProblemSolving.docx
+++ b/Mason_Juan_ProblemSolving.docx
@@ -2272,6 +2272,85 @@
         </w:rPr>
         <w:t>Middle Finger</w:t>
       </w:r>
+    </w:p>
+    <w:p>
+      <w:pPr>
+        <w:widowControl w:val="0"/>
+        <w:autoSpaceDE w:val="0"/>
+        <w:autoSpaceDN w:val="0"/>
+        <w:adjustRightInd w:val="0"/>
+        <w:rPr>
+          <w:rFonts w:ascii="Times New Roman" w:hAnsi="Times New Roman" w:cs="Times New Roman"/>
+          <w:color w:val="000000"/>
+        </w:rPr>
+      </w:pPr>
+    </w:p>
+    <w:p>
+      <w:pPr>
+        <w:widowControl w:val="0"/>
+        <w:autoSpaceDE w:val="0"/>
+        <w:autoSpaceDN w:val="0"/>
+        <w:adjustRightInd w:val="0"/>
+        <w:rPr>
+          <w:rFonts w:ascii="Times New Roman" w:hAnsi="Times New Roman" w:cs="Times New Roman"/>
+          <w:color w:val="000000"/>
+        </w:rPr>
+      </w:pPr>
+      <w:r>
+        <w:rPr>
+          <w:rFonts w:ascii="Times New Roman" w:hAnsi="Times New Roman" w:cs="Times New Roman"/>
+          <w:noProof/>
+          <w:color w:val="000000"/>
+        </w:rPr>
+        <w:drawing>
+          <wp:inline distT="0" distB="0" distL="0" distR="0" wp14:anchorId="0346A1C7" wp14:editId="150CBABE">
+            <wp:extent cx="5486400" cy="2688349"/>
+            <wp:effectExtent l="0" t="0" r="0" b="4445"/>
+            <wp:docPr id="3" name="Picture 1"/>
+            <wp:cNvGraphicFramePr>
+              <a:graphicFrameLocks xmlns:a="http://schemas.openxmlformats.org/drawingml/2006/main" noChangeAspect="1"/>
+            </wp:cNvGraphicFramePr>
+            <a:graphic xmlns:a="http://schemas.openxmlformats.org/drawingml/2006/main">
+              <a:graphicData uri="http://schemas.openxmlformats.org/drawingml/2006/picture">
+                <pic:pic xmlns:pic="http://schemas.openxmlformats.org/drawingml/2006/picture">
+                  <pic:nvPicPr>
+                    <pic:cNvPr id="0" name="Picture 1"/>
+                    <pic:cNvPicPr>
+                      <a:picLocks noChangeAspect="1" noChangeArrowheads="1"/>
+                    </pic:cNvPicPr>
+                  </pic:nvPicPr>
+                  <pic:blipFill>
+                    <a:blip r:embed="rId11">
+                      <a:extLst>
+                        <a:ext uri="{28A0092B-C50C-407E-A947-70E740481C1C}">
+                          <a14:useLocalDpi xmlns:a14="http://schemas.microsoft.com/office/drawing/2010/main" val="0"/>
+                        </a:ext>
+                      </a:extLst>
+                    </a:blip>
+                    <a:srcRect/>
+                    <a:stretch>
+                      <a:fillRect/>
+                    </a:stretch>
+                  </pic:blipFill>
+                  <pic:spPr bwMode="auto">
+                    <a:xfrm>
+                      <a:off x="0" y="0"/>
+                      <a:ext cx="5486400" cy="2688349"/>
+                    </a:xfrm>
+                    <a:prstGeom prst="rect">
+                      <a:avLst/>
+                    </a:prstGeom>
+                    <a:noFill/>
+                    <a:ln>
+                      <a:noFill/>
+                    </a:ln>
+                  </pic:spPr>
+                </pic:pic>
+              </a:graphicData>
+            </a:graphic>
+          </wp:inline>
+        </w:drawing>
+      </w:r>
       <w:bookmarkStart w:id="0" w:name="_GoBack"/>
       <w:bookmarkEnd w:id="0"/>
     </w:p>
@@ -2288,8 +2367,8 @@
       </w:pPr>
     </w:p>
     <w:sectPr>
-      <w:headerReference w:type="even" r:id="rId11"/>
-      <w:headerReference w:type="default" r:id="rId12"/>
+      <w:headerReference w:type="even" r:id="rId12"/>
+      <w:headerReference w:type="default" r:id="rId13"/>
       <w:pgSz w:w="12240" w:h="15840"/>
       <w:pgMar w:top="1440" w:right="1800" w:bottom="1440" w:left="1800" w:header="720" w:footer="720" w:gutter="0"/>
       <w:cols w:space="720"/>
@@ -5155,7 +5234,7 @@
 </file>
 
 <file path=customXml/itemProps1.xml><?xml version="1.0" encoding="utf-8"?>
-<ds:datastoreItem xmlns:ds="http://schemas.openxmlformats.org/officeDocument/2006/customXml" ds:itemID="{730A42EB-EFCA-7D4B-9808-01BDDE3C8911}">
+<ds:datastoreItem xmlns:ds="http://schemas.openxmlformats.org/officeDocument/2006/customXml" ds:itemID="{C31230CD-AE40-0746-9DD6-047929359A07}">
   <ds:schemaRefs>
     <ds:schemaRef ds:uri="http://schemas.openxmlformats.org/officeDocument/2006/bibliography"/>
   </ds:schemaRefs>

</xml_diff>

<commit_message>
Update date Problem Solving
</commit_message>
<xml_diff>
--- a/Mason_Juan_ProblemSolving.docx
+++ b/Mason_Juan_ProblemSolving.docx
@@ -2351,8 +2351,6 @@
           </wp:inline>
         </w:drawing>
       </w:r>
-      <w:bookmarkStart w:id="0" w:name="_GoBack"/>
-      <w:bookmarkEnd w:id="0"/>
     </w:p>
     <w:p>
       <w:pPr>
@@ -2369,6 +2367,10 @@
     <w:sectPr>
       <w:headerReference w:type="even" r:id="rId12"/>
       <w:headerReference w:type="default" r:id="rId13"/>
+      <w:footerReference w:type="even" r:id="rId14"/>
+      <w:footerReference w:type="default" r:id="rId15"/>
+      <w:headerReference w:type="first" r:id="rId16"/>
+      <w:footerReference w:type="first" r:id="rId17"/>
       <w:pgSz w:w="12240" w:h="15840"/>
       <w:pgMar w:top="1440" w:right="1800" w:bottom="1440" w:left="1800" w:header="720" w:footer="720" w:gutter="0"/>
       <w:cols w:space="720"/>
@@ -2395,6 +2397,36 @@
     </w:p>
   </w:endnote>
 </w:endnotes>
+</file>
+
+<file path=word/footer1.xml><?xml version="1.0" encoding="utf-8"?>
+<w:ftr xmlns:wpc="http://schemas.microsoft.com/office/word/2010/wordprocessingCanvas" xmlns:mo="http://schemas.microsoft.com/office/mac/office/2008/main" xmlns:mc="http://schemas.openxmlformats.org/markup-compatibility/2006" xmlns:mv="urn:schemas-microsoft-com:mac:vml" xmlns:o="urn:schemas-microsoft-com:office:office" xmlns:r="http://schemas.openxmlformats.org/officeDocument/2006/relationships" xmlns:m="http://schemas.openxmlformats.org/officeDocument/2006/math" xmlns:v="urn:schemas-microsoft-com:vml" xmlns:wp14="http://schemas.microsoft.com/office/word/2010/wordprocessingDrawing" xmlns:wp="http://schemas.openxmlformats.org/drawingml/2006/wordprocessingDrawing" xmlns:w10="urn:schemas-microsoft-com:office:word" xmlns:w="http://schemas.openxmlformats.org/wordprocessingml/2006/main" xmlns:w14="http://schemas.microsoft.com/office/word/2010/wordml" xmlns:wpg="http://schemas.microsoft.com/office/word/2010/wordprocessingGroup" xmlns:wpi="http://schemas.microsoft.com/office/word/2010/wordprocessingInk" xmlns:wne="http://schemas.microsoft.com/office/word/2006/wordml" xmlns:wps="http://schemas.microsoft.com/office/word/2010/wordprocessingShape" mc:Ignorable="w14 wp14">
+  <w:p>
+    <w:pPr>
+      <w:pStyle w:val="Footer"/>
+    </w:pPr>
+  </w:p>
+</w:ftr>
+</file>
+
+<file path=word/footer2.xml><?xml version="1.0" encoding="utf-8"?>
+<w:ftr xmlns:wpc="http://schemas.microsoft.com/office/word/2010/wordprocessingCanvas" xmlns:mo="http://schemas.microsoft.com/office/mac/office/2008/main" xmlns:mc="http://schemas.openxmlformats.org/markup-compatibility/2006" xmlns:mv="urn:schemas-microsoft-com:mac:vml" xmlns:o="urn:schemas-microsoft-com:office:office" xmlns:r="http://schemas.openxmlformats.org/officeDocument/2006/relationships" xmlns:m="http://schemas.openxmlformats.org/officeDocument/2006/math" xmlns:v="urn:schemas-microsoft-com:vml" xmlns:wp14="http://schemas.microsoft.com/office/word/2010/wordprocessingDrawing" xmlns:wp="http://schemas.openxmlformats.org/drawingml/2006/wordprocessingDrawing" xmlns:w10="urn:schemas-microsoft-com:office:word" xmlns:w="http://schemas.openxmlformats.org/wordprocessingml/2006/main" xmlns:w14="http://schemas.microsoft.com/office/word/2010/wordml" xmlns:wpg="http://schemas.microsoft.com/office/word/2010/wordprocessingGroup" xmlns:wpi="http://schemas.microsoft.com/office/word/2010/wordprocessingInk" xmlns:wne="http://schemas.microsoft.com/office/word/2006/wordml" xmlns:wps="http://schemas.microsoft.com/office/word/2010/wordprocessingShape" mc:Ignorable="w14 wp14">
+  <w:p>
+    <w:pPr>
+      <w:pStyle w:val="Footer"/>
+    </w:pPr>
+  </w:p>
+</w:ftr>
+</file>
+
+<file path=word/footer3.xml><?xml version="1.0" encoding="utf-8"?>
+<w:ftr xmlns:wpc="http://schemas.microsoft.com/office/word/2010/wordprocessingCanvas" xmlns:mo="http://schemas.microsoft.com/office/mac/office/2008/main" xmlns:mc="http://schemas.openxmlformats.org/markup-compatibility/2006" xmlns:mv="urn:schemas-microsoft-com:mac:vml" xmlns:o="urn:schemas-microsoft-com:office:office" xmlns:r="http://schemas.openxmlformats.org/officeDocument/2006/relationships" xmlns:m="http://schemas.openxmlformats.org/officeDocument/2006/math" xmlns:v="urn:schemas-microsoft-com:vml" xmlns:wp14="http://schemas.microsoft.com/office/word/2010/wordprocessingDrawing" xmlns:wp="http://schemas.openxmlformats.org/drawingml/2006/wordprocessingDrawing" xmlns:w10="urn:schemas-microsoft-com:office:word" xmlns:w="http://schemas.openxmlformats.org/wordprocessingml/2006/main" xmlns:w14="http://schemas.microsoft.com/office/word/2010/wordml" xmlns:wpg="http://schemas.microsoft.com/office/word/2010/wordprocessingGroup" xmlns:wpi="http://schemas.microsoft.com/office/word/2010/wordprocessingInk" xmlns:wne="http://schemas.microsoft.com/office/word/2006/wordml" xmlns:wps="http://schemas.microsoft.com/office/word/2010/wordprocessingShape" mc:Ignorable="w14 wp14">
+  <w:p>
+    <w:pPr>
+      <w:pStyle w:val="Footer"/>
+    </w:pPr>
+  </w:p>
+</w:ftr>
 </file>
 
 <file path=word/footnotes.xml><?xml version="1.0" encoding="utf-8"?>
@@ -2496,7 +2528,7 @@
             <w:pStyle w:val="Header"/>
           </w:pPr>
           <w:r>
-            <w:t>May 7, 2013</w:t>
+            <w:t>June 2, 2013</w:t>
           </w:r>
         </w:p>
         <w:p>
@@ -2522,7 +2554,9 @@
     <w:pPr>
       <w:pStyle w:val="Header"/>
     </w:pPr>
+    <w:bookmarkStart w:id="0" w:name="_GoBack"/>
   </w:p>
+  <w:bookmarkEnd w:id="0"/>
 </w:hdr>
 </file>
 
@@ -2543,7 +2577,7 @@
       <w:jc w:val="right"/>
     </w:pPr>
     <w:r>
-      <w:t>May 7, 2013</w:t>
+      <w:t>June 2, 2013</w:t>
     </w:r>
   </w:p>
   <w:p>
@@ -2563,6 +2597,16 @@
     <w:r>
       <w:t>Problem Solving</w:t>
     </w:r>
+  </w:p>
+</w:hdr>
+</file>
+
+<file path=word/header3.xml><?xml version="1.0" encoding="utf-8"?>
+<w:hdr xmlns:wpc="http://schemas.microsoft.com/office/word/2010/wordprocessingCanvas" xmlns:mo="http://schemas.microsoft.com/office/mac/office/2008/main" xmlns:mc="http://schemas.openxmlformats.org/markup-compatibility/2006" xmlns:mv="urn:schemas-microsoft-com:mac:vml" xmlns:o="urn:schemas-microsoft-com:office:office" xmlns:r="http://schemas.openxmlformats.org/officeDocument/2006/relationships" xmlns:m="http://schemas.openxmlformats.org/officeDocument/2006/math" xmlns:v="urn:schemas-microsoft-com:vml" xmlns:wp14="http://schemas.microsoft.com/office/word/2010/wordprocessingDrawing" xmlns:wp="http://schemas.openxmlformats.org/drawingml/2006/wordprocessingDrawing" xmlns:w10="urn:schemas-microsoft-com:office:word" xmlns:w="http://schemas.openxmlformats.org/wordprocessingml/2006/main" xmlns:w14="http://schemas.microsoft.com/office/word/2010/wordml" xmlns:wpg="http://schemas.microsoft.com/office/word/2010/wordprocessingGroup" xmlns:wpi="http://schemas.microsoft.com/office/word/2010/wordprocessingInk" xmlns:wne="http://schemas.microsoft.com/office/word/2006/wordml" xmlns:wps="http://schemas.microsoft.com/office/word/2010/wordprocessingShape" mc:Ignorable="w14 wp14">
+  <w:p>
+    <w:pPr>
+      <w:pStyle w:val="Header"/>
+    </w:pPr>
   </w:p>
 </w:hdr>
 </file>
@@ -5234,7 +5278,7 @@
 </file>
 
 <file path=customXml/itemProps1.xml><?xml version="1.0" encoding="utf-8"?>
-<ds:datastoreItem xmlns:ds="http://schemas.openxmlformats.org/officeDocument/2006/customXml" ds:itemID="{C31230CD-AE40-0746-9DD6-047929359A07}">
+<ds:datastoreItem xmlns:ds="http://schemas.openxmlformats.org/officeDocument/2006/customXml" ds:itemID="{7B046E0A-42D7-7846-A255-771358C5314A}">
   <ds:schemaRefs>
     <ds:schemaRef ds:uri="http://schemas.openxmlformats.org/officeDocument/2006/bibliography"/>
   </ds:schemaRefs>

</xml_diff>